<commit_message>
update sequence diagram with changed profile names
</commit_message>
<xml_diff>
--- a/MHDS/IHE_Supplement_MHDS.docx
+++ b/MHDS/IHE_Supplement_MHDS.docx
@@ -6111,15 +6111,7 @@
                               <w:t xml:space="preserve"> </w:t>
                             </w:r>
                             <w:r>
-                              <w:t xml:space="preserve">content, such as Resources or </w:t>
-                            </w:r>
-                            <w:proofErr w:type="spellStart"/>
-                            <w:r>
-                              <w:t>ValueSets</w:t>
-                            </w:r>
-                            <w:proofErr w:type="spellEnd"/>
-                            <w:r>
-                              <w:t>, used in this profile, and their FMM levels are:</w:t>
+                              <w:t>content, such as Resources or ValueSets, used in this profile, and their FMM levels are:</w:t>
                             </w:r>
                           </w:p>
                           <w:bookmarkEnd w:id="22"/>
@@ -6166,23 +6158,7 @@
                                       <w:sz w:val="16"/>
                                       <w:szCs w:val="16"/>
                                     </w:rPr>
-                                    <w:t xml:space="preserve">(Resources, </w:t>
-                                  </w:r>
-                                  <w:proofErr w:type="spellStart"/>
-                                  <w:r>
-                                    <w:rPr>
-                                      <w:sz w:val="16"/>
-                                      <w:szCs w:val="16"/>
-                                    </w:rPr>
-                                    <w:t>ValueSets</w:t>
-                                  </w:r>
-                                  <w:proofErr w:type="spellEnd"/>
-                                  <w:r>
-                                    <w:rPr>
-                                      <w:sz w:val="16"/>
-                                      <w:szCs w:val="16"/>
-                                    </w:rPr>
-                                    <w:t>, etc</w:t>
+                                    <w:t>(Resources, ValueSets, etc</w:t>
                                   </w:r>
                                   <w:r>
                                     <w:t>.</w:t>
@@ -6467,15 +6443,7 @@
                         <w:t xml:space="preserve"> </w:t>
                       </w:r>
                       <w:r>
-                        <w:t xml:space="preserve">content, such as Resources or </w:t>
-                      </w:r>
-                      <w:proofErr w:type="spellStart"/>
-                      <w:r>
-                        <w:t>ValueSets</w:t>
-                      </w:r>
-                      <w:proofErr w:type="spellEnd"/>
-                      <w:r>
-                        <w:t>, used in this profile, and their FMM levels are:</w:t>
+                        <w:t>content, such as Resources or ValueSets, used in this profile, and their FMM levels are:</w:t>
                       </w:r>
                     </w:p>
                     <w:bookmarkEnd w:id="26"/>
@@ -6522,23 +6490,7 @@
                                 <w:sz w:val="16"/>
                                 <w:szCs w:val="16"/>
                               </w:rPr>
-                              <w:t xml:space="preserve">(Resources, </w:t>
-                            </w:r>
-                            <w:proofErr w:type="spellStart"/>
-                            <w:r>
-                              <w:rPr>
-                                <w:sz w:val="16"/>
-                                <w:szCs w:val="16"/>
-                              </w:rPr>
-                              <w:t>ValueSets</w:t>
-                            </w:r>
-                            <w:proofErr w:type="spellEnd"/>
-                            <w:r>
-                              <w:rPr>
-                                <w:sz w:val="16"/>
-                                <w:szCs w:val="16"/>
-                              </w:rPr>
-                              <w:t>, etc</w:t>
+                              <w:t>(Resources, ValueSets, etc</w:t>
                             </w:r>
                             <w:r>
                               <w:t>.</w:t>
@@ -23143,8 +23095,6 @@
                 <w:delText>r</w:delText>
               </w:r>
             </w:del>
-            <w:bookmarkStart w:id="760" w:name="_GoBack"/>
-            <w:bookmarkEnd w:id="760"/>
             <w:r>
               <w:t xml:space="preserve"> Directory</w:t>
             </w:r>
@@ -23474,8 +23424,8 @@
           <w:noProof w:val="0"/>
         </w:rPr>
       </w:pPr>
-      <w:bookmarkStart w:id="761" w:name="_Toc345074665"/>
-      <w:bookmarkStart w:id="762" w:name="_Toc24634243"/>
+      <w:bookmarkStart w:id="760" w:name="_Toc345074665"/>
+      <w:bookmarkStart w:id="761" w:name="_Toc24634243"/>
       <w:r>
         <w:rPr>
           <w:noProof w:val="0"/>
@@ -23494,7 +23444,7 @@
         </w:rPr>
         <w:t xml:space="preserve"> </w:t>
       </w:r>
-      <w:del w:id="763" w:author="John Moehrke" w:date="2019-11-14T13:37:00Z">
+      <w:del w:id="762" w:author="John Moehrke" w:date="2019-11-14T13:37:00Z">
         <w:r>
           <w:rPr>
             <w:noProof w:val="0"/>
@@ -23502,7 +23452,7 @@
           <w:delText>MHD-HIE</w:delText>
         </w:r>
       </w:del>
-      <w:ins w:id="764" w:author="John Moehrke" w:date="2019-11-14T13:37:00Z">
+      <w:ins w:id="763" w:author="John Moehrke" w:date="2019-11-14T13:37:00Z">
         <w:r>
           <w:rPr>
             <w:noProof w:val="0"/>
@@ -23534,15 +23484,15 @@
         </w:rPr>
         <w:t>Consideration</w:t>
       </w:r>
-      <w:commentRangeStart w:id="765"/>
+      <w:commentRangeStart w:id="764"/>
       <w:r>
         <w:rPr>
           <w:noProof w:val="0"/>
         </w:rPr>
         <w:t>s</w:t>
       </w:r>
-      <w:bookmarkEnd w:id="761"/>
-      <w:commentRangeEnd w:id="765"/>
+      <w:bookmarkEnd w:id="760"/>
+      <w:commentRangeEnd w:id="764"/>
       <w:r>
         <w:rPr>
           <w:rStyle w:val="CommentReference"/>
@@ -23551,9 +23501,9 @@
           <w:noProof w:val="0"/>
           <w:kern w:val="0"/>
         </w:rPr>
-        <w:commentReference w:id="765"/>
-      </w:r>
-      <w:bookmarkEnd w:id="762"/>
+        <w:commentReference w:id="764"/>
+      </w:r>
+      <w:bookmarkEnd w:id="761"/>
     </w:p>
     <w:bookmarkEnd w:id="309"/>
     <w:bookmarkEnd w:id="310"/>
@@ -23563,62 +23513,26 @@
     <w:p>
       <w:pPr>
         <w:rPr>
-          <w:ins w:id="766" w:author="John Moehrke" w:date="2019-11-14T14:18:00Z"/>
-          <w:i/>
-        </w:rPr>
-      </w:pPr>
-      <w:r>
-        <w:rPr>
-          <w:i/>
-          <w:highlight w:val="yellow"/>
-        </w:rPr>
-        <w:t xml:space="preserve">TODO: Discuss mXDE/QEDm, </w:t>
-      </w:r>
-      <w:proofErr w:type="spellStart"/>
-      <w:r>
-        <w:rPr>
-          <w:i/>
-          <w:highlight w:val="yellow"/>
-        </w:rPr>
-        <w:t>mACM</w:t>
-      </w:r>
-      <w:proofErr w:type="spellEnd"/>
-      <w:r>
-        <w:rPr>
-          <w:i/>
-          <w:highlight w:val="yellow"/>
-        </w:rPr>
-        <w:t xml:space="preserve">, </w:t>
-      </w:r>
-      <w:proofErr w:type="spellStart"/>
-      <w:r>
-        <w:rPr>
-          <w:i/>
-          <w:highlight w:val="yellow"/>
-        </w:rPr>
-        <w:t>etc</w:t>
-      </w:r>
-      <w:proofErr w:type="spellEnd"/>
-      <w:r>
-        <w:rPr>
-          <w:i/>
-          <w:highlight w:val="yellow"/>
-        </w:rPr>
-        <w:t>?</w:t>
-      </w:r>
-    </w:p>
-    <w:p>
-      <w:pPr>
-        <w:rPr>
-          <w:ins w:id="767" w:author="John Moehrke" w:date="2019-11-14T14:18:00Z"/>
-          <w:rPrChange w:id="768" w:author="John Moehrke" w:date="2019-11-14T14:49:00Z">
+          <w:ins w:id="765" w:author="John Moehrke" w:date="2019-11-14T14:18:00Z"/>
+          <w:rPrChange w:id="766" w:author="John Moehrke" w:date="2019-11-14T14:49:00Z">
             <w:rPr>
-              <w:ins w:id="769" w:author="John Moehrke" w:date="2019-11-14T14:18:00Z"/>
+              <w:ins w:id="767" w:author="John Moehrke" w:date="2019-11-14T14:18:00Z"/>
               <w:i/>
             </w:rPr>
           </w:rPrChange>
         </w:rPr>
       </w:pPr>
+      <w:moveFromRangeStart w:id="768" w:author="John Moehrke" w:date="2019-11-14T16:10:00Z" w:name="move24640246"/>
+      <w:moveFrom w:id="769" w:author="John Moehrke" w:date="2019-11-14T16:10:00Z">
+        <w:r>
+          <w:rPr>
+            <w:i/>
+            <w:highlight w:val="yellow"/>
+          </w:rPr>
+          <w:t>TODO: Discuss mXDE/QEDm, mACM, etc?</w:t>
+        </w:r>
+      </w:moveFrom>
+      <w:moveFromRangeEnd w:id="768"/>
     </w:p>
     <w:p>
       <w:pPr>
@@ -23679,7 +23593,6 @@
               </w:rPr>
             </w:rPrChange>
           </w:rPr>
-          <w:lastRenderedPageBreak/>
           <w:t xml:space="preserve">The following diagram shows a simplified view of </w:t>
         </w:r>
       </w:ins>
@@ -23716,6 +23629,7 @@
               </w:rPr>
             </w:rPrChange>
           </w:rPr>
+          <w:lastRenderedPageBreak/>
           <w:t>Patient Identity Feed</w:t>
         </w:r>
       </w:ins>
@@ -24149,7 +24063,7 @@
           <w:i/>
         </w:rPr>
       </w:pPr>
-      <w:ins w:id="848" w:author="John Moehrke" w:date="2019-11-14T14:18:00Z">
+      <w:ins w:id="848" w:author="John Moehrke" w:date="2019-11-14T16:09:00Z">
         <w:r>
           <w:rPr>
             <w:i/>
@@ -24157,10 +24071,10 @@
           </w:rPr>
           <w:lastRenderedPageBreak/>
           <w:drawing>
-            <wp:inline distT="0" distB="0" distL="0" distR="0" wp14:anchorId="1899B587" wp14:editId="0934D60A">
-              <wp:extent cx="5943600" cy="6571615"/>
-              <wp:effectExtent l="0" t="0" r="0" b="635"/>
-              <wp:docPr id="15" name="Picture 15" descr="C:\Users\john.moehrke\Downloads\FHIR MHD Controlled Exchange (100% FHIR) (1).png"/>
+            <wp:inline distT="0" distB="0" distL="0" distR="0" wp14:anchorId="1FD44EB4" wp14:editId="7DD0FCE4">
+              <wp:extent cx="5943600" cy="6230620"/>
+              <wp:effectExtent l="0" t="0" r="0" b="0"/>
+              <wp:docPr id="2" name="Picture 2" descr="C:\Users\john.moehrke\Downloads\FHIR MHD Controlled Exchange (100% FHIR) (2).png"/>
               <wp:cNvGraphicFramePr>
                 <a:graphicFrameLocks xmlns:a="http://schemas.openxmlformats.org/drawingml/2006/main" noChangeAspect="1"/>
               </wp:cNvGraphicFramePr>
@@ -24168,7 +24082,7 @@
                 <a:graphicData uri="http://schemas.openxmlformats.org/drawingml/2006/picture">
                   <pic:pic xmlns:pic="http://schemas.openxmlformats.org/drawingml/2006/picture">
                     <pic:nvPicPr>
-                      <pic:cNvPr id="0" name="Picture 2" descr="C:\Users\john.moehrke\Downloads\FHIR MHD Controlled Exchange (100% FHIR) (1).png"/>
+                      <pic:cNvPr id="0" name="Picture 1" descr="C:\Users\john.moehrke\Downloads\FHIR MHD Controlled Exchange (100% FHIR) (2).png"/>
                       <pic:cNvPicPr>
                         <a:picLocks noChangeAspect="1" noChangeArrowheads="1"/>
                       </pic:cNvPicPr>
@@ -24189,7 +24103,7 @@
                     <pic:spPr bwMode="auto">
                       <a:xfrm>
                         <a:off x="0" y="0"/>
-                        <a:ext cx="5943600" cy="6571615"/>
+                        <a:ext cx="5943600" cy="6230620"/>
                       </a:xfrm>
                       <a:prstGeom prst="rect">
                         <a:avLst/>
@@ -24214,1185 +24128,1303 @@
           <w:i/>
         </w:rPr>
       </w:pPr>
-    </w:p>
-    <w:p>
-      <w:pPr>
-        <w:rPr>
-          <w:ins w:id="850" w:author="John Moehrke" w:date="2019-11-14T14:18:00Z"/>
+      <w:ins w:id="850" w:author="John Moehrke" w:date="2019-11-14T14:18:00Z">
+        <w:r>
+          <w:rPr>
+            <w:i/>
+          </w:rPr>
+          <w:t xml:space="preserve">Source for </w:t>
+        </w:r>
+        <w:proofErr w:type="spellStart"/>
+        <w:r>
+          <w:rPr>
+            <w:i/>
+          </w:rPr>
+          <w:t>WebSequence</w:t>
+        </w:r>
+        <w:proofErr w:type="spellEnd"/>
+        <w:r>
+          <w:rPr>
+            <w:i/>
+          </w:rPr>
+          <w:t xml:space="preserve"> diagram above</w:t>
+        </w:r>
+      </w:ins>
+    </w:p>
+    <w:p>
+      <w:pPr>
+        <w:rPr>
+          <w:ins w:id="851" w:author="John Moehrke" w:date="2019-11-14T16:08:00Z"/>
+          <w:rStyle w:val="XMLname"/>
+        </w:rPr>
+      </w:pPr>
+      <w:ins w:id="852" w:author="John Moehrke" w:date="2019-11-14T16:08:00Z">
+        <w:r>
+          <w:rPr>
+            <w:rStyle w:val="XMLname"/>
+          </w:rPr>
+          <w:t>title FHIR MHD</w:t>
+        </w:r>
+      </w:ins>
+      <w:ins w:id="853" w:author="John Moehrke" w:date="2019-11-14T16:09:00Z">
+        <w:r>
+          <w:rPr>
+            <w:rStyle w:val="XMLname"/>
+          </w:rPr>
+          <w:t>S</w:t>
+        </w:r>
+      </w:ins>
+      <w:ins w:id="854" w:author="John Moehrke" w:date="2019-11-14T16:08:00Z">
+        <w:r>
+          <w:rPr>
+            <w:rStyle w:val="XMLname"/>
+          </w:rPr>
+          <w:t xml:space="preserve"> Controlled Exchange (100% FHIR)</w:t>
+        </w:r>
+      </w:ins>
+    </w:p>
+    <w:p>
+      <w:pPr>
+        <w:rPr>
+          <w:ins w:id="855" w:author="John Moehrke" w:date="2019-11-14T16:08:00Z"/>
+          <w:rStyle w:val="XMLname"/>
+        </w:rPr>
+      </w:pPr>
+    </w:p>
+    <w:p>
+      <w:pPr>
+        <w:rPr>
+          <w:ins w:id="856" w:author="John Moehrke" w:date="2019-11-14T16:08:00Z"/>
+          <w:rStyle w:val="XMLname"/>
+        </w:rPr>
+      </w:pPr>
+      <w:ins w:id="857" w:author="John Moehrke" w:date="2019-11-14T16:08:00Z">
+        <w:r>
+          <w:rPr>
+            <w:rStyle w:val="XMLname"/>
+          </w:rPr>
+          <w:t>participant Source</w:t>
+        </w:r>
+      </w:ins>
+    </w:p>
+    <w:p>
+      <w:pPr>
+        <w:rPr>
+          <w:ins w:id="858" w:author="John Moehrke" w:date="2019-11-14T16:08:00Z"/>
+          <w:rStyle w:val="XMLname"/>
+        </w:rPr>
+      </w:pPr>
+      <w:ins w:id="859" w:author="John Moehrke" w:date="2019-11-14T16:08:00Z">
+        <w:r>
+          <w:rPr>
+            <w:rStyle w:val="XMLname"/>
+          </w:rPr>
+          <w:t>participant Patient</w:t>
+        </w:r>
+      </w:ins>
+    </w:p>
+    <w:p>
+      <w:pPr>
+        <w:rPr>
+          <w:ins w:id="860" w:author="John Moehrke" w:date="2019-11-14T16:08:00Z"/>
+          <w:rStyle w:val="XMLname"/>
+        </w:rPr>
+      </w:pPr>
+      <w:ins w:id="861" w:author="John Moehrke" w:date="2019-11-14T16:08:00Z">
+        <w:r>
+          <w:rPr>
+            <w:rStyle w:val="XMLname"/>
+          </w:rPr>
+          <w:t>participant PMIR</w:t>
+        </w:r>
+      </w:ins>
+    </w:p>
+    <w:p>
+      <w:pPr>
+        <w:rPr>
+          <w:ins w:id="862" w:author="John Moehrke" w:date="2019-11-14T16:08:00Z"/>
+          <w:rStyle w:val="XMLname"/>
+        </w:rPr>
+      </w:pPr>
+      <w:ins w:id="863" w:author="John Moehrke" w:date="2019-11-14T16:08:00Z">
+        <w:r>
+          <w:rPr>
+            <w:rStyle w:val="XMLname"/>
+          </w:rPr>
+          <w:lastRenderedPageBreak/>
+          <w:t>participant CA</w:t>
+        </w:r>
+      </w:ins>
+    </w:p>
+    <w:p>
+      <w:pPr>
+        <w:rPr>
+          <w:ins w:id="864" w:author="John Moehrke" w:date="2019-11-14T16:08:00Z"/>
+          <w:rStyle w:val="XMLname"/>
+        </w:rPr>
+      </w:pPr>
+      <w:ins w:id="865" w:author="John Moehrke" w:date="2019-11-14T16:08:00Z">
+        <w:r>
+          <w:rPr>
+            <w:rStyle w:val="XMLname"/>
+          </w:rPr>
+          <w:t>participant Directory</w:t>
+        </w:r>
+      </w:ins>
+    </w:p>
+    <w:p>
+      <w:pPr>
+        <w:rPr>
+          <w:ins w:id="866" w:author="John Moehrke" w:date="2019-11-14T16:08:00Z"/>
+          <w:rStyle w:val="XMLname"/>
+        </w:rPr>
+      </w:pPr>
+      <w:ins w:id="867" w:author="John Moehrke" w:date="2019-11-14T16:08:00Z">
+        <w:r>
+          <w:rPr>
+            <w:rStyle w:val="XMLname"/>
+          </w:rPr>
+          <w:t>participant Audit Repo</w:t>
+        </w:r>
+      </w:ins>
+    </w:p>
+    <w:p>
+      <w:pPr>
+        <w:rPr>
+          <w:ins w:id="868" w:author="John Moehrke" w:date="2019-11-14T16:08:00Z"/>
+          <w:rStyle w:val="XMLname"/>
+        </w:rPr>
+      </w:pPr>
+      <w:ins w:id="869" w:author="John Moehrke" w:date="2019-11-14T16:08:00Z">
+        <w:r>
+          <w:rPr>
+            <w:rStyle w:val="XMLname"/>
+          </w:rPr>
+          <w:t>participant Registry</w:t>
+        </w:r>
+      </w:ins>
+    </w:p>
+    <w:p>
+      <w:pPr>
+        <w:rPr>
+          <w:ins w:id="870" w:author="John Moehrke" w:date="2019-11-14T16:08:00Z"/>
+          <w:rStyle w:val="XMLname"/>
+        </w:rPr>
+      </w:pPr>
+      <w:ins w:id="871" w:author="John Moehrke" w:date="2019-11-14T16:08:00Z">
+        <w:r>
+          <w:rPr>
+            <w:rStyle w:val="XMLname"/>
+          </w:rPr>
+          <w:t>participant Recipient</w:t>
+        </w:r>
+      </w:ins>
+    </w:p>
+    <w:p>
+      <w:pPr>
+        <w:rPr>
+          <w:ins w:id="872" w:author="John Moehrke" w:date="2019-11-14T16:08:00Z"/>
+          <w:rStyle w:val="XMLname"/>
+        </w:rPr>
+      </w:pPr>
+    </w:p>
+    <w:p>
+      <w:pPr>
+        <w:rPr>
+          <w:ins w:id="873" w:author="John Moehrke" w:date="2019-11-14T16:08:00Z"/>
+          <w:rStyle w:val="XMLname"/>
+        </w:rPr>
+      </w:pPr>
+      <w:ins w:id="874" w:author="John Moehrke" w:date="2019-11-14T16:08:00Z">
+        <w:r>
+          <w:rPr>
+            <w:rStyle w:val="XMLname"/>
+          </w:rPr>
+          <w:t xml:space="preserve">note over CA </w:t>
+        </w:r>
+      </w:ins>
+    </w:p>
+    <w:p>
+      <w:pPr>
+        <w:rPr>
+          <w:ins w:id="875" w:author="John Moehrke" w:date="2019-11-14T16:08:00Z"/>
+          <w:rStyle w:val="XMLname"/>
+        </w:rPr>
+      </w:pPr>
+      <w:ins w:id="876" w:author="John Moehrke" w:date="2019-11-14T16:08:00Z">
+        <w:r>
+          <w:rPr>
+            <w:rStyle w:val="XMLname"/>
+          </w:rPr>
+          <w:t xml:space="preserve">All (ATNA) system </w:t>
+        </w:r>
+      </w:ins>
+    </w:p>
+    <w:p>
+      <w:pPr>
+        <w:rPr>
+          <w:ins w:id="877" w:author="John Moehrke" w:date="2019-11-14T16:08:00Z"/>
+          <w:rStyle w:val="XMLname"/>
+        </w:rPr>
+      </w:pPr>
+      <w:ins w:id="878" w:author="John Moehrke" w:date="2019-11-14T16:08:00Z">
+        <w:r>
+          <w:rPr>
+            <w:rStyle w:val="XMLname"/>
+          </w:rPr>
+          <w:t>and org identities</w:t>
+        </w:r>
+      </w:ins>
+    </w:p>
+    <w:p>
+      <w:pPr>
+        <w:rPr>
+          <w:ins w:id="879" w:author="John Moehrke" w:date="2019-11-14T16:08:00Z"/>
+          <w:rStyle w:val="XMLname"/>
+        </w:rPr>
+      </w:pPr>
+      <w:ins w:id="880" w:author="John Moehrke" w:date="2019-11-14T16:08:00Z">
+        <w:r>
+          <w:rPr>
+            <w:rStyle w:val="XMLname"/>
+          </w:rPr>
+          <w:t>chained here.</w:t>
+        </w:r>
+      </w:ins>
+    </w:p>
+    <w:p>
+      <w:pPr>
+        <w:rPr>
+          <w:ins w:id="881" w:author="John Moehrke" w:date="2019-11-14T16:08:00Z"/>
+          <w:rStyle w:val="XMLname"/>
+        </w:rPr>
+      </w:pPr>
+      <w:ins w:id="882" w:author="John Moehrke" w:date="2019-11-14T16:08:00Z">
+        <w:r>
+          <w:rPr>
+            <w:rStyle w:val="XMLname"/>
+          </w:rPr>
+          <w:t>???</w:t>
+        </w:r>
+      </w:ins>
+    </w:p>
+    <w:p>
+      <w:pPr>
+        <w:rPr>
+          <w:ins w:id="883" w:author="John Moehrke" w:date="2019-11-14T16:08:00Z"/>
+          <w:rStyle w:val="XMLname"/>
+        </w:rPr>
+      </w:pPr>
+      <w:ins w:id="884" w:author="John Moehrke" w:date="2019-11-14T16:08:00Z">
+        <w:r>
+          <w:rPr>
+            <w:rStyle w:val="XMLname"/>
+          </w:rPr>
+          <w:t>end note</w:t>
+        </w:r>
+      </w:ins>
+    </w:p>
+    <w:p>
+      <w:pPr>
+        <w:rPr>
+          <w:ins w:id="885" w:author="John Moehrke" w:date="2019-11-14T16:08:00Z"/>
+          <w:rStyle w:val="XMLname"/>
+        </w:rPr>
+      </w:pPr>
+    </w:p>
+    <w:p>
+      <w:pPr>
+        <w:rPr>
+          <w:ins w:id="886" w:author="John Moehrke" w:date="2019-11-14T16:08:00Z"/>
+          <w:rStyle w:val="XMLname"/>
+        </w:rPr>
+      </w:pPr>
+      <w:ins w:id="887" w:author="John Moehrke" w:date="2019-11-14T16:08:00Z">
+        <w:r>
+          <w:rPr>
+            <w:rStyle w:val="XMLname"/>
+          </w:rPr>
+          <w:t>note over Directory</w:t>
+        </w:r>
+      </w:ins>
+    </w:p>
+    <w:p>
+      <w:pPr>
+        <w:rPr>
+          <w:ins w:id="888" w:author="John Moehrke" w:date="2019-11-14T16:08:00Z"/>
+          <w:rStyle w:val="XMLname"/>
+        </w:rPr>
+      </w:pPr>
+      <w:ins w:id="889" w:author="John Moehrke" w:date="2019-11-14T16:08:00Z">
+        <w:r>
+          <w:rPr>
+            <w:rStyle w:val="XMLname"/>
+          </w:rPr>
+          <w:t xml:space="preserve">Only Registry and </w:t>
+        </w:r>
+      </w:ins>
+    </w:p>
+    <w:p>
+      <w:pPr>
+        <w:rPr>
+          <w:ins w:id="890" w:author="John Moehrke" w:date="2019-11-14T16:08:00Z"/>
+          <w:rStyle w:val="XMLname"/>
+        </w:rPr>
+      </w:pPr>
+      <w:ins w:id="891" w:author="John Moehrke" w:date="2019-11-14T16:08:00Z">
+        <w:r>
+          <w:rPr>
+            <w:rStyle w:val="XMLname"/>
+          </w:rPr>
+          <w:t xml:space="preserve">Audit Repo </w:t>
+        </w:r>
+      </w:ins>
+    </w:p>
+    <w:p>
+      <w:pPr>
+        <w:rPr>
+          <w:ins w:id="892" w:author="John Moehrke" w:date="2019-11-14T16:08:00Z"/>
+          <w:rStyle w:val="XMLname"/>
+        </w:rPr>
+      </w:pPr>
+      <w:ins w:id="893" w:author="John Moehrke" w:date="2019-11-14T16:08:00Z">
+        <w:r>
+          <w:rPr>
+            <w:rStyle w:val="XMLname"/>
+          </w:rPr>
+          <w:t xml:space="preserve">endpoints need </w:t>
+        </w:r>
+      </w:ins>
+    </w:p>
+    <w:p>
+      <w:pPr>
+        <w:rPr>
+          <w:ins w:id="894" w:author="John Moehrke" w:date="2019-11-14T16:08:00Z"/>
+          <w:rStyle w:val="XMLname"/>
+        </w:rPr>
+      </w:pPr>
+      <w:ins w:id="895" w:author="John Moehrke" w:date="2019-11-14T16:08:00Z">
+        <w:r>
+          <w:rPr>
+            <w:rStyle w:val="XMLname"/>
+          </w:rPr>
+          <w:t>published here</w:t>
+        </w:r>
+      </w:ins>
+    </w:p>
+    <w:p>
+      <w:pPr>
+        <w:rPr>
+          <w:ins w:id="896" w:author="John Moehrke" w:date="2019-11-14T16:08:00Z"/>
+          <w:rStyle w:val="XMLname"/>
+        </w:rPr>
+      </w:pPr>
+      <w:ins w:id="897" w:author="John Moehrke" w:date="2019-11-14T16:08:00Z">
+        <w:r>
+          <w:rPr>
+            <w:rStyle w:val="XMLname"/>
+          </w:rPr>
+          <w:t>???</w:t>
+        </w:r>
+      </w:ins>
+    </w:p>
+    <w:p>
+      <w:pPr>
+        <w:rPr>
+          <w:ins w:id="898" w:author="John Moehrke" w:date="2019-11-14T16:08:00Z"/>
+          <w:rStyle w:val="XMLname"/>
+        </w:rPr>
+      </w:pPr>
+      <w:ins w:id="899" w:author="John Moehrke" w:date="2019-11-14T16:08:00Z">
+        <w:r>
+          <w:rPr>
+            <w:rStyle w:val="XMLname"/>
+          </w:rPr>
+          <w:t>end note</w:t>
+        </w:r>
+      </w:ins>
+    </w:p>
+    <w:p>
+      <w:pPr>
+        <w:rPr>
+          <w:ins w:id="900" w:author="John Moehrke" w:date="2019-11-14T16:08:00Z"/>
+          <w:rStyle w:val="XMLname"/>
+        </w:rPr>
+      </w:pPr>
+    </w:p>
+    <w:p>
+      <w:pPr>
+        <w:rPr>
+          <w:ins w:id="901" w:author="John Moehrke" w:date="2019-11-14T16:08:00Z"/>
+          <w:rStyle w:val="XMLname"/>
+        </w:rPr>
+      </w:pPr>
+      <w:ins w:id="902" w:author="John Moehrke" w:date="2019-11-14T16:08:00Z">
+        <w:r>
+          <w:rPr>
+            <w:rStyle w:val="XMLname"/>
+          </w:rPr>
+          <w:t>note over Audit Repo</w:t>
+        </w:r>
+      </w:ins>
+    </w:p>
+    <w:p>
+      <w:pPr>
+        <w:rPr>
+          <w:ins w:id="903" w:author="John Moehrke" w:date="2019-11-14T16:08:00Z"/>
+          <w:rStyle w:val="XMLname"/>
+        </w:rPr>
+      </w:pPr>
+      <w:ins w:id="904" w:author="John Moehrke" w:date="2019-11-14T16:08:00Z">
+        <w:r>
+          <w:rPr>
+            <w:rStyle w:val="XMLname"/>
+          </w:rPr>
+          <w:t>All security</w:t>
+        </w:r>
+      </w:ins>
+    </w:p>
+    <w:p>
+      <w:pPr>
+        <w:rPr>
+          <w:ins w:id="905" w:author="John Moehrke" w:date="2019-11-14T16:08:00Z"/>
+          <w:rStyle w:val="XMLname"/>
+        </w:rPr>
+      </w:pPr>
+      <w:ins w:id="906" w:author="John Moehrke" w:date="2019-11-14T16:08:00Z">
+        <w:r>
+          <w:rPr>
+            <w:rStyle w:val="XMLname"/>
+          </w:rPr>
+          <w:t>and privacy</w:t>
+        </w:r>
+      </w:ins>
+    </w:p>
+    <w:p>
+      <w:pPr>
+        <w:rPr>
+          <w:ins w:id="907" w:author="John Moehrke" w:date="2019-11-14T16:08:00Z"/>
+          <w:rStyle w:val="XMLname"/>
+        </w:rPr>
+      </w:pPr>
+      <w:ins w:id="908" w:author="John Moehrke" w:date="2019-11-14T16:08:00Z">
+        <w:r>
+          <w:rPr>
+            <w:rStyle w:val="XMLname"/>
+          </w:rPr>
+          <w:t xml:space="preserve">events are </w:t>
+        </w:r>
+      </w:ins>
+    </w:p>
+    <w:p>
+      <w:pPr>
+        <w:rPr>
+          <w:ins w:id="909" w:author="John Moehrke" w:date="2019-11-14T16:08:00Z"/>
+          <w:rStyle w:val="XMLname"/>
+        </w:rPr>
+      </w:pPr>
+      <w:ins w:id="910" w:author="John Moehrke" w:date="2019-11-14T16:08:00Z">
+        <w:r>
+          <w:rPr>
+            <w:rStyle w:val="XMLname"/>
+          </w:rPr>
+          <w:t>logged here</w:t>
+        </w:r>
+      </w:ins>
+    </w:p>
+    <w:p>
+      <w:pPr>
+        <w:rPr>
+          <w:ins w:id="911" w:author="John Moehrke" w:date="2019-11-14T16:08:00Z"/>
+          <w:rStyle w:val="XMLname"/>
+        </w:rPr>
+      </w:pPr>
+      <w:ins w:id="912" w:author="John Moehrke" w:date="2019-11-14T16:08:00Z">
+        <w:r>
+          <w:rPr>
+            <w:rStyle w:val="XMLname"/>
+          </w:rPr>
+          <w:t>end note</w:t>
+        </w:r>
+      </w:ins>
+    </w:p>
+    <w:p>
+      <w:pPr>
+        <w:rPr>
+          <w:ins w:id="913" w:author="John Moehrke" w:date="2019-11-14T16:08:00Z"/>
+          <w:rStyle w:val="XMLname"/>
+        </w:rPr>
+      </w:pPr>
+    </w:p>
+    <w:p>
+      <w:pPr>
+        <w:rPr>
+          <w:ins w:id="914" w:author="John Moehrke" w:date="2019-11-14T16:08:00Z"/>
+          <w:rStyle w:val="XMLname"/>
+        </w:rPr>
+      </w:pPr>
+      <w:ins w:id="915" w:author="John Moehrke" w:date="2019-11-14T16:08:00Z">
+        <w:r>
+          <w:rPr>
+            <w:rStyle w:val="XMLname"/>
+          </w:rPr>
+          <w:t>opt Patient identity (PMIR feed)</w:t>
+        </w:r>
+      </w:ins>
+    </w:p>
+    <w:p>
+      <w:pPr>
+        <w:rPr>
+          <w:ins w:id="916" w:author="John Moehrke" w:date="2019-11-14T16:08:00Z"/>
+          <w:rStyle w:val="XMLname"/>
+        </w:rPr>
+      </w:pPr>
+      <w:ins w:id="917" w:author="John Moehrke" w:date="2019-11-14T16:08:00Z">
+        <w:r>
+          <w:rPr>
+            <w:rStyle w:val="XMLname"/>
+          </w:rPr>
+          <w:t>Patient-&gt;Source: visits source</w:t>
+        </w:r>
+      </w:ins>
+    </w:p>
+    <w:p>
+      <w:pPr>
+        <w:rPr>
+          <w:ins w:id="918" w:author="John Moehrke" w:date="2019-11-14T16:08:00Z"/>
+          <w:rStyle w:val="XMLname"/>
+        </w:rPr>
+      </w:pPr>
+      <w:ins w:id="919" w:author="John Moehrke" w:date="2019-11-14T16:08:00Z">
+        <w:r>
+          <w:rPr>
+            <w:rStyle w:val="XMLname"/>
+          </w:rPr>
+          <w:t>Source-&gt;PMIR: update Patient Identity</w:t>
+        </w:r>
+      </w:ins>
+    </w:p>
+    <w:p>
+      <w:pPr>
+        <w:rPr>
+          <w:ins w:id="920" w:author="John Moehrke" w:date="2019-11-14T16:08:00Z"/>
+          <w:rStyle w:val="XMLname"/>
+        </w:rPr>
+      </w:pPr>
+      <w:ins w:id="921" w:author="John Moehrke" w:date="2019-11-14T16:08:00Z">
+        <w:r>
+          <w:rPr>
+            <w:rStyle w:val="XMLname"/>
+          </w:rPr>
+          <w:t>PMIR-&gt;PMIR: cross-reference to Patient Master Identity</w:t>
+        </w:r>
+      </w:ins>
+    </w:p>
+    <w:p>
+      <w:pPr>
+        <w:rPr>
+          <w:ins w:id="922" w:author="John Moehrke" w:date="2019-11-14T16:08:00Z"/>
+          <w:rStyle w:val="XMLname"/>
+        </w:rPr>
+      </w:pPr>
+      <w:ins w:id="923" w:author="John Moehrke" w:date="2019-11-14T16:08:00Z">
+        <w:r>
+          <w:rPr>
+            <w:rStyle w:val="XMLname"/>
+          </w:rPr>
+          <w:t xml:space="preserve">PMIR-&gt;Registry: update </w:t>
+        </w:r>
+        <w:proofErr w:type="spellStart"/>
+        <w:r>
+          <w:rPr>
+            <w:rStyle w:val="XMLname"/>
+          </w:rPr>
+          <w:t>Paient</w:t>
+        </w:r>
+        <w:proofErr w:type="spellEnd"/>
+        <w:r>
+          <w:rPr>
+            <w:rStyle w:val="XMLname"/>
+          </w:rPr>
+          <w:t xml:space="preserve"> Master Identity</w:t>
+        </w:r>
+      </w:ins>
+    </w:p>
+    <w:p>
+      <w:pPr>
+        <w:rPr>
+          <w:ins w:id="924" w:author="John Moehrke" w:date="2019-11-14T16:08:00Z"/>
+          <w:rStyle w:val="XMLname"/>
+        </w:rPr>
+      </w:pPr>
+      <w:ins w:id="925" w:author="John Moehrke" w:date="2019-11-14T16:08:00Z">
+        <w:r>
+          <w:rPr>
+            <w:rStyle w:val="XMLname"/>
+          </w:rPr>
+          <w:t>end</w:t>
+        </w:r>
+      </w:ins>
+    </w:p>
+    <w:p>
+      <w:pPr>
+        <w:rPr>
+          <w:ins w:id="926" w:author="John Moehrke" w:date="2019-11-14T16:08:00Z"/>
+          <w:rStyle w:val="XMLname"/>
+        </w:rPr>
+      </w:pPr>
+    </w:p>
+    <w:p>
+      <w:pPr>
+        <w:rPr>
+          <w:ins w:id="927" w:author="John Moehrke" w:date="2019-11-14T16:08:00Z"/>
+          <w:rStyle w:val="XMLname"/>
+        </w:rPr>
+      </w:pPr>
+      <w:ins w:id="928" w:author="John Moehrke" w:date="2019-11-14T16:08:00Z">
+        <w:r>
+          <w:rPr>
+            <w:rStyle w:val="XMLname"/>
+          </w:rPr>
+          <w:lastRenderedPageBreak/>
+          <w:t>opt publish new document (MHD)</w:t>
+        </w:r>
+      </w:ins>
+    </w:p>
+    <w:p>
+      <w:pPr>
+        <w:rPr>
+          <w:ins w:id="929" w:author="John Moehrke" w:date="2019-11-14T16:08:00Z"/>
+          <w:rStyle w:val="XMLname"/>
+        </w:rPr>
+      </w:pPr>
+      <w:ins w:id="930" w:author="John Moehrke" w:date="2019-11-14T16:08:00Z">
+        <w:r>
+          <w:rPr>
+            <w:rStyle w:val="XMLname"/>
+          </w:rPr>
+          <w:t>Source-&gt;PMIR: discover Patient Master Identity (PIXm)</w:t>
+        </w:r>
+      </w:ins>
+    </w:p>
+    <w:p>
+      <w:pPr>
+        <w:rPr>
+          <w:ins w:id="931" w:author="John Moehrke" w:date="2019-11-14T16:08:00Z"/>
+          <w:rStyle w:val="XMLname"/>
+        </w:rPr>
+      </w:pPr>
+      <w:ins w:id="932" w:author="John Moehrke" w:date="2019-11-14T16:08:00Z">
+        <w:r>
+          <w:rPr>
+            <w:rStyle w:val="XMLname"/>
+          </w:rPr>
+          <w:t>note right of Source</w:t>
+        </w:r>
+      </w:ins>
+    </w:p>
+    <w:p>
+      <w:pPr>
+        <w:rPr>
+          <w:ins w:id="933" w:author="John Moehrke" w:date="2019-11-14T16:08:00Z"/>
+          <w:rStyle w:val="XMLname"/>
+        </w:rPr>
+      </w:pPr>
+      <w:ins w:id="934" w:author="John Moehrke" w:date="2019-11-14T16:08:00Z">
+        <w:r>
+          <w:rPr>
+            <w:rStyle w:val="XMLname"/>
+          </w:rPr>
+          <w:t>keep document at Source</w:t>
+        </w:r>
+      </w:ins>
+    </w:p>
+    <w:p>
+      <w:pPr>
+        <w:rPr>
+          <w:ins w:id="935" w:author="John Moehrke" w:date="2019-11-14T16:08:00Z"/>
+          <w:rStyle w:val="XMLname"/>
+        </w:rPr>
+      </w:pPr>
+      <w:ins w:id="936" w:author="John Moehrke" w:date="2019-11-14T16:08:00Z">
+        <w:r>
+          <w:rPr>
+            <w:rStyle w:val="XMLname"/>
+          </w:rPr>
+          <w:t xml:space="preserve">i.e. MHD Provide and Register with no Binary, </w:t>
+        </w:r>
+      </w:ins>
+    </w:p>
+    <w:p>
+      <w:pPr>
+        <w:rPr>
+          <w:ins w:id="937" w:author="John Moehrke" w:date="2019-11-14T16:08:00Z"/>
+          <w:rStyle w:val="XMLname"/>
+        </w:rPr>
+      </w:pPr>
+      <w:proofErr w:type="gramStart"/>
+      <w:ins w:id="938" w:author="John Moehrke" w:date="2019-11-14T16:08:00Z">
+        <w:r>
+          <w:rPr>
+            <w:rStyle w:val="XMLname"/>
+          </w:rPr>
+          <w:t>but .</w:t>
+        </w:r>
+        <w:proofErr w:type="gramEnd"/>
+        <w:r>
+          <w:rPr>
+            <w:rStyle w:val="XMLname"/>
+          </w:rPr>
+          <w:t>attachment.url to Source service</w:t>
+        </w:r>
+      </w:ins>
+    </w:p>
+    <w:p>
+      <w:pPr>
+        <w:rPr>
+          <w:ins w:id="939" w:author="John Moehrke" w:date="2019-11-14T16:08:00Z"/>
+          <w:rStyle w:val="XMLname"/>
+        </w:rPr>
+      </w:pPr>
+      <w:ins w:id="940" w:author="John Moehrke" w:date="2019-11-14T16:08:00Z">
+        <w:r>
+          <w:rPr>
+            <w:rStyle w:val="XMLname"/>
+          </w:rPr>
+          <w:t xml:space="preserve">end note </w:t>
+        </w:r>
+      </w:ins>
+    </w:p>
+    <w:p>
+      <w:pPr>
+        <w:rPr>
+          <w:ins w:id="941" w:author="John Moehrke" w:date="2019-11-14T16:08:00Z"/>
+          <w:rStyle w:val="XMLname"/>
+        </w:rPr>
+      </w:pPr>
+      <w:ins w:id="942" w:author="John Moehrke" w:date="2019-11-14T16:08:00Z">
+        <w:r>
+          <w:rPr>
+            <w:rStyle w:val="XMLname"/>
+          </w:rPr>
+          <w:t>Source-&gt;Registry: publish New Document Reference (MHD provide)</w:t>
+        </w:r>
+      </w:ins>
+    </w:p>
+    <w:p>
+      <w:pPr>
+        <w:rPr>
+          <w:ins w:id="943" w:author="John Moehrke" w:date="2019-11-14T16:08:00Z"/>
+          <w:rStyle w:val="XMLname"/>
+        </w:rPr>
+      </w:pPr>
+      <w:ins w:id="944" w:author="John Moehrke" w:date="2019-11-14T16:08:00Z">
+        <w:r>
+          <w:rPr>
+            <w:rStyle w:val="XMLname"/>
+          </w:rPr>
+          <w:t>end</w:t>
+        </w:r>
+      </w:ins>
+    </w:p>
+    <w:p>
+      <w:pPr>
+        <w:rPr>
+          <w:ins w:id="945" w:author="John Moehrke" w:date="2019-11-14T16:08:00Z"/>
+          <w:rStyle w:val="XMLname"/>
+        </w:rPr>
+      </w:pPr>
+    </w:p>
+    <w:p>
+      <w:pPr>
+        <w:rPr>
+          <w:ins w:id="946" w:author="John Moehrke" w:date="2019-11-14T16:08:00Z"/>
+          <w:rStyle w:val="XMLname"/>
+        </w:rPr>
+      </w:pPr>
+      <w:ins w:id="947" w:author="John Moehrke" w:date="2019-11-14T16:08:00Z">
+        <w:r>
+          <w:rPr>
+            <w:rStyle w:val="XMLname"/>
+          </w:rPr>
+          <w:t>opt discover Patient Master Identity and data (MHD)</w:t>
+        </w:r>
+      </w:ins>
+    </w:p>
+    <w:p>
+      <w:pPr>
+        <w:rPr>
+          <w:ins w:id="948" w:author="John Moehrke" w:date="2019-11-14T16:08:00Z"/>
+          <w:rStyle w:val="XMLname"/>
+        </w:rPr>
+      </w:pPr>
+      <w:ins w:id="949" w:author="John Moehrke" w:date="2019-11-14T16:08:00Z">
+        <w:r>
+          <w:rPr>
+            <w:rStyle w:val="XMLname"/>
+          </w:rPr>
+          <w:t>Patient-&gt;Recipient: visits recipient</w:t>
+        </w:r>
+      </w:ins>
+    </w:p>
+    <w:p>
+      <w:pPr>
+        <w:rPr>
+          <w:ins w:id="950" w:author="John Moehrke" w:date="2019-11-14T16:08:00Z"/>
+          <w:rStyle w:val="XMLname"/>
+        </w:rPr>
+      </w:pPr>
+      <w:ins w:id="951" w:author="John Moehrke" w:date="2019-11-14T16:08:00Z">
+        <w:r>
+          <w:rPr>
+            <w:rStyle w:val="XMLname"/>
+          </w:rPr>
+          <w:t>Recipient-&gt;PMIR: update Patient Identity (PMIR feed)</w:t>
+        </w:r>
+      </w:ins>
+    </w:p>
+    <w:p>
+      <w:pPr>
+        <w:rPr>
+          <w:ins w:id="952" w:author="John Moehrke" w:date="2019-11-14T16:08:00Z"/>
+          <w:rStyle w:val="XMLname"/>
+        </w:rPr>
+      </w:pPr>
+      <w:ins w:id="953" w:author="John Moehrke" w:date="2019-11-14T16:08:00Z">
+        <w:r>
+          <w:rPr>
+            <w:rStyle w:val="XMLname"/>
+          </w:rPr>
+          <w:t>PMIR-&gt;PMIR: cross-reference to Patient Master Identity</w:t>
+        </w:r>
+      </w:ins>
+    </w:p>
+    <w:p>
+      <w:pPr>
+        <w:rPr>
+          <w:ins w:id="954" w:author="John Moehrke" w:date="2019-11-14T16:08:00Z"/>
+          <w:rStyle w:val="XMLname"/>
+        </w:rPr>
+      </w:pPr>
+      <w:ins w:id="955" w:author="John Moehrke" w:date="2019-11-14T16:08:00Z">
+        <w:r>
+          <w:rPr>
+            <w:rStyle w:val="XMLname"/>
+          </w:rPr>
+          <w:t>Recipient-&gt;PMIR: discover Patient Master Identity (PIXm query)</w:t>
+        </w:r>
+      </w:ins>
+    </w:p>
+    <w:p>
+      <w:pPr>
+        <w:rPr>
+          <w:ins w:id="956" w:author="John Moehrke" w:date="2019-11-14T16:08:00Z"/>
+          <w:rStyle w:val="XMLname"/>
+        </w:rPr>
+      </w:pPr>
+      <w:ins w:id="957" w:author="John Moehrke" w:date="2019-11-14T16:08:00Z">
+        <w:r>
+          <w:rPr>
+            <w:rStyle w:val="XMLname"/>
+          </w:rPr>
+          <w:t>Recipient-&gt;+Registry: discovery Entry(s) (MHD query)</w:t>
+        </w:r>
+      </w:ins>
+    </w:p>
+    <w:p>
+      <w:pPr>
+        <w:rPr>
+          <w:ins w:id="958" w:author="John Moehrke" w:date="2019-11-14T16:08:00Z"/>
+          <w:rStyle w:val="XMLname"/>
+        </w:rPr>
+      </w:pPr>
+      <w:ins w:id="959" w:author="John Moehrke" w:date="2019-11-14T16:08:00Z">
+        <w:r>
+          <w:rPr>
+            <w:rStyle w:val="XMLname"/>
+          </w:rPr>
+          <w:t>Registry-&gt;-Recipient: here are Entry(s)</w:t>
+        </w:r>
+      </w:ins>
+    </w:p>
+    <w:p>
+      <w:pPr>
+        <w:rPr>
+          <w:ins w:id="960" w:author="John Moehrke" w:date="2019-11-14T16:08:00Z"/>
+          <w:rStyle w:val="XMLname"/>
+        </w:rPr>
+      </w:pPr>
+      <w:ins w:id="961" w:author="John Moehrke" w:date="2019-11-14T16:08:00Z">
+        <w:r>
+          <w:rPr>
+            <w:rStyle w:val="XMLname"/>
+          </w:rPr>
+          <w:t>Recipient-&gt;+Source: Ask for data (MHD retrieve)</w:t>
+        </w:r>
+      </w:ins>
+    </w:p>
+    <w:p>
+      <w:pPr>
+        <w:rPr>
+          <w:ins w:id="962" w:author="John Moehrke" w:date="2019-11-14T16:08:00Z"/>
+          <w:rStyle w:val="XMLname"/>
+        </w:rPr>
+      </w:pPr>
+      <w:ins w:id="963" w:author="John Moehrke" w:date="2019-11-14T16:08:00Z">
+        <w:r>
+          <w:rPr>
+            <w:rStyle w:val="XMLname"/>
+          </w:rPr>
+          <w:t>Source-&gt;+Patient: is this Recipient authorized for this data?</w:t>
+        </w:r>
+      </w:ins>
+    </w:p>
+    <w:p>
+      <w:pPr>
+        <w:rPr>
+          <w:ins w:id="964" w:author="John Moehrke" w:date="2019-11-14T16:08:00Z"/>
+          <w:rStyle w:val="XMLname"/>
+        </w:rPr>
+      </w:pPr>
+      <w:ins w:id="965" w:author="John Moehrke" w:date="2019-11-14T16:08:00Z">
+        <w:r>
+          <w:rPr>
+            <w:rStyle w:val="XMLname"/>
+          </w:rPr>
+          <w:t>note right of Patient</w:t>
+        </w:r>
+      </w:ins>
+    </w:p>
+    <w:p>
+      <w:pPr>
+        <w:rPr>
+          <w:ins w:id="966" w:author="John Moehrke" w:date="2019-11-14T16:08:00Z"/>
+          <w:rStyle w:val="XMLname"/>
+        </w:rPr>
+      </w:pPr>
+      <w:ins w:id="967" w:author="John Moehrke" w:date="2019-11-14T16:08:00Z">
+        <w:r>
+          <w:rPr>
+            <w:rStyle w:val="XMLname"/>
+          </w:rPr>
+          <w:t xml:space="preserve">likely </w:t>
+        </w:r>
+        <w:proofErr w:type="spellStart"/>
+        <w:r>
+          <w:rPr>
+            <w:rStyle w:val="XMLname"/>
+          </w:rPr>
+          <w:t>intenal</w:t>
+        </w:r>
+        <w:proofErr w:type="spellEnd"/>
+        <w:r>
+          <w:rPr>
+            <w:rStyle w:val="XMLname"/>
+          </w:rPr>
+          <w:t xml:space="preserve"> to Source</w:t>
+        </w:r>
+      </w:ins>
+    </w:p>
+    <w:p>
+      <w:pPr>
+        <w:rPr>
+          <w:ins w:id="968" w:author="John Moehrke" w:date="2019-11-14T16:08:00Z"/>
+          <w:rStyle w:val="XMLname"/>
+        </w:rPr>
+      </w:pPr>
+      <w:ins w:id="969" w:author="John Moehrke" w:date="2019-11-14T16:08:00Z">
+        <w:r>
+          <w:rPr>
+            <w:rStyle w:val="XMLname"/>
+          </w:rPr>
+          <w:t xml:space="preserve">could be FHIR Consent </w:t>
+        </w:r>
+      </w:ins>
+    </w:p>
+    <w:p>
+      <w:pPr>
+        <w:rPr>
+          <w:ins w:id="970" w:author="John Moehrke" w:date="2019-11-14T16:08:00Z"/>
+          <w:rStyle w:val="XMLname"/>
+        </w:rPr>
+      </w:pPr>
+      <w:ins w:id="971" w:author="John Moehrke" w:date="2019-11-14T16:08:00Z">
+        <w:r>
+          <w:rPr>
+            <w:rStyle w:val="XMLname"/>
+          </w:rPr>
+          <w:t>or HEART</w:t>
+        </w:r>
+      </w:ins>
+    </w:p>
+    <w:p>
+      <w:pPr>
+        <w:rPr>
+          <w:ins w:id="972" w:author="John Moehrke" w:date="2019-11-14T16:08:00Z"/>
+          <w:rStyle w:val="XMLname"/>
+        </w:rPr>
+      </w:pPr>
+      <w:ins w:id="973" w:author="John Moehrke" w:date="2019-11-14T16:08:00Z">
+        <w:r>
+          <w:rPr>
+            <w:rStyle w:val="XMLname"/>
+          </w:rPr>
+          <w:t>end note</w:t>
+        </w:r>
+      </w:ins>
+    </w:p>
+    <w:p>
+      <w:pPr>
+        <w:rPr>
+          <w:ins w:id="974" w:author="John Moehrke" w:date="2019-11-14T16:08:00Z"/>
+          <w:rStyle w:val="XMLname"/>
+        </w:rPr>
+      </w:pPr>
+      <w:ins w:id="975" w:author="John Moehrke" w:date="2019-11-14T16:08:00Z">
+        <w:r>
+          <w:rPr>
+            <w:rStyle w:val="XMLname"/>
+          </w:rPr>
+          <w:t>Patient-&gt;-Source: yes</w:t>
+        </w:r>
+      </w:ins>
+    </w:p>
+    <w:p>
+      <w:pPr>
+        <w:rPr>
+          <w:ins w:id="976" w:author="John Moehrke" w:date="2019-11-14T16:08:00Z"/>
+          <w:rStyle w:val="XMLname"/>
+        </w:rPr>
+      </w:pPr>
+      <w:ins w:id="977" w:author="John Moehrke" w:date="2019-11-14T16:08:00Z">
+        <w:r>
+          <w:rPr>
+            <w:rStyle w:val="XMLname"/>
+          </w:rPr>
+          <w:t>Source-&gt;-Recipient: Here are data</w:t>
+        </w:r>
+      </w:ins>
+    </w:p>
+    <w:p>
+      <w:pPr>
+        <w:rPr>
+          <w:ins w:id="978" w:author="John Moehrke" w:date="2019-11-14T16:08:00Z"/>
+          <w:rStyle w:val="XMLname"/>
+        </w:rPr>
+      </w:pPr>
+      <w:ins w:id="979" w:author="John Moehrke" w:date="2019-11-14T16:08:00Z">
+        <w:r>
+          <w:rPr>
+            <w:rStyle w:val="XMLname"/>
+          </w:rPr>
+          <w:t>end</w:t>
+        </w:r>
+      </w:ins>
+    </w:p>
+    <w:p>
+      <w:pPr>
+        <w:rPr>
+          <w:ins w:id="980" w:author="John Moehrke" w:date="2019-11-14T16:08:00Z"/>
+          <w:rStyle w:val="XMLname"/>
+        </w:rPr>
+      </w:pPr>
+    </w:p>
+    <w:p>
+      <w:pPr>
+        <w:rPr>
+          <w:ins w:id="981" w:author="John Moehrke" w:date="2019-11-14T16:08:00Z"/>
+          <w:rStyle w:val="XMLname"/>
+        </w:rPr>
+      </w:pPr>
+      <w:ins w:id="982" w:author="John Moehrke" w:date="2019-11-14T16:08:00Z">
+        <w:r>
+          <w:rPr>
+            <w:rStyle w:val="XMLname"/>
+          </w:rPr>
+          <w:t>note over Recipient</w:t>
+        </w:r>
+      </w:ins>
+    </w:p>
+    <w:p>
+      <w:pPr>
+        <w:rPr>
+          <w:ins w:id="983" w:author="John Moehrke" w:date="2019-11-14T16:08:00Z"/>
+          <w:rStyle w:val="XMLname"/>
+        </w:rPr>
+      </w:pPr>
+      <w:ins w:id="984" w:author="John Moehrke" w:date="2019-11-14T16:08:00Z">
+        <w:r>
+          <w:rPr>
+            <w:rStyle w:val="XMLname"/>
+          </w:rPr>
+          <w:t>Recipient might make</w:t>
+        </w:r>
+      </w:ins>
+    </w:p>
+    <w:p>
+      <w:pPr>
+        <w:rPr>
+          <w:ins w:id="985" w:author="John Moehrke" w:date="2019-11-14T16:08:00Z"/>
+          <w:rStyle w:val="XMLname"/>
+        </w:rPr>
+      </w:pPr>
+      <w:ins w:id="986" w:author="John Moehrke" w:date="2019-11-14T16:08:00Z">
+        <w:r>
+          <w:rPr>
+            <w:rStyle w:val="XMLname"/>
+          </w:rPr>
+          <w:t>the document more</w:t>
+        </w:r>
+      </w:ins>
+    </w:p>
+    <w:p>
+      <w:pPr>
+        <w:rPr>
+          <w:ins w:id="987" w:author="John Moehrke" w:date="2019-11-14T16:08:00Z"/>
+          <w:rStyle w:val="XMLname"/>
+        </w:rPr>
+      </w:pPr>
+      <w:ins w:id="988" w:author="John Moehrke" w:date="2019-11-14T16:08:00Z">
+        <w:r>
+          <w:rPr>
+            <w:rStyle w:val="XMLname"/>
+          </w:rPr>
+          <w:t xml:space="preserve">accessible like </w:t>
+        </w:r>
+      </w:ins>
+    </w:p>
+    <w:p>
+      <w:pPr>
+        <w:rPr>
+          <w:ins w:id="989" w:author="John Moehrke" w:date="2019-11-14T16:08:00Z"/>
+          <w:rStyle w:val="XMLname"/>
+        </w:rPr>
+      </w:pPr>
+      <w:ins w:id="990" w:author="John Moehrke" w:date="2019-11-14T16:08:00Z">
+        <w:r>
+          <w:rPr>
+            <w:rStyle w:val="XMLname"/>
+          </w:rPr>
+          <w:t>through mXDE/QEDm</w:t>
+        </w:r>
+      </w:ins>
+    </w:p>
+    <w:p>
+      <w:pPr>
+        <w:rPr>
+          <w:ins w:id="991" w:author="John Moehrke" w:date="2019-11-14T16:10:00Z"/>
+          <w:rStyle w:val="XMLname"/>
+        </w:rPr>
+      </w:pPr>
+      <w:ins w:id="992" w:author="John Moehrke" w:date="2019-11-14T16:08:00Z">
+        <w:r>
+          <w:rPr>
+            <w:rStyle w:val="XMLname"/>
+          </w:rPr>
+          <w:t>end note</w:t>
+        </w:r>
+      </w:ins>
+    </w:p>
+    <w:p>
+      <w:pPr>
+        <w:rPr>
+          <w:ins w:id="993" w:author="John Moehrke" w:date="2019-11-14T16:10:00Z"/>
+          <w:rStyle w:val="XMLname"/>
+        </w:rPr>
+      </w:pPr>
+    </w:p>
+    <w:p>
+      <w:pPr>
+        <w:pStyle w:val="BodyText"/>
+        <w:rPr>
+          <w:ins w:id="994" w:author="John Moehrke" w:date="2019-11-14T16:10:00Z"/>
+          <w:rStyle w:val="XMLname"/>
+        </w:rPr>
+        <w:pPrChange w:id="995" w:author="John Moehrke" w:date="2019-11-14T16:10:00Z">
+          <w:pPr/>
+        </w:pPrChange>
+      </w:pPr>
+    </w:p>
+    <w:p>
+      <w:pPr>
+        <w:pStyle w:val="BodyText"/>
+        <w:rPr>
+          <w:moveTo w:id="996" w:author="John Moehrke" w:date="2019-11-14T16:10:00Z"/>
           <w:i/>
         </w:rPr>
-      </w:pPr>
-      <w:ins w:id="851" w:author="John Moehrke" w:date="2019-11-14T14:18:00Z">
+        <w:pPrChange w:id="997" w:author="John Moehrke" w:date="2019-11-14T16:10:00Z">
+          <w:pPr/>
+        </w:pPrChange>
+      </w:pPr>
+      <w:moveToRangeStart w:id="998" w:author="John Moehrke" w:date="2019-11-14T16:10:00Z" w:name="move24640246"/>
+      <w:moveTo w:id="999" w:author="John Moehrke" w:date="2019-11-14T16:10:00Z">
         <w:r>
           <w:rPr>
             <w:i/>
-          </w:rPr>
-          <w:t xml:space="preserve">Source for </w:t>
+            <w:highlight w:val="yellow"/>
+          </w:rPr>
+          <w:t xml:space="preserve">TODO: Discuss mXDE/QEDm, </w:t>
         </w:r>
         <w:proofErr w:type="spellStart"/>
         <w:r>
           <w:rPr>
             <w:i/>
-          </w:rPr>
-          <w:t>WebSequence</w:t>
+            <w:highlight w:val="yellow"/>
+          </w:rPr>
+          <w:t>mACM</w:t>
         </w:r>
         <w:proofErr w:type="spellEnd"/>
         <w:r>
           <w:rPr>
             <w:i/>
-          </w:rPr>
-          <w:t xml:space="preserve"> diagram above</w:t>
+            <w:highlight w:val="yellow"/>
+          </w:rPr>
+          <w:t xml:space="preserve">, </w:t>
+        </w:r>
+        <w:proofErr w:type="spellStart"/>
+        <w:r>
+          <w:rPr>
+            <w:i/>
+            <w:highlight w:val="yellow"/>
+          </w:rPr>
+          <w:t>etc</w:t>
+        </w:r>
+        <w:bookmarkStart w:id="1000" w:name="_GoBack"/>
+        <w:bookmarkEnd w:id="1000"/>
+        <w:proofErr w:type="spellEnd"/>
+        <w:r>
+          <w:rPr>
+            <w:i/>
+            <w:highlight w:val="yellow"/>
+          </w:rPr>
+          <w:t>?</w:t>
+        </w:r>
+      </w:moveTo>
+      <w:ins w:id="1001" w:author="John Moehrke" w:date="2019-11-14T16:10:00Z">
+        <w:r>
+          <w:rPr>
+            <w:i/>
+          </w:rPr>
+          <w:t xml:space="preserve"> </w:t>
         </w:r>
       </w:ins>
     </w:p>
-    <w:p>
-      <w:pPr>
-        <w:rPr>
-          <w:ins w:id="852" w:author="John Moehrke" w:date="2019-11-14T14:19:00Z"/>
+    <w:moveToRangeEnd w:id="998"/>
+    <w:p>
+      <w:pPr>
+        <w:pStyle w:val="BodyText"/>
+        <w:rPr>
           <w:rStyle w:val="XMLname"/>
-        </w:rPr>
-      </w:pPr>
-      <w:ins w:id="853" w:author="John Moehrke" w:date="2019-11-14T14:19:00Z">
-        <w:r>
-          <w:rPr>
-            <w:rStyle w:val="XMLname"/>
-          </w:rPr>
-          <w:t>title FHIR MHD Controlled Exchange (100% FHIR)</w:t>
-        </w:r>
-      </w:ins>
-    </w:p>
-    <w:p>
-      <w:pPr>
-        <w:rPr>
-          <w:ins w:id="854" w:author="John Moehrke" w:date="2019-11-14T14:19:00Z"/>
-          <w:rStyle w:val="XMLname"/>
-        </w:rPr>
-      </w:pPr>
-    </w:p>
-    <w:p>
-      <w:pPr>
-        <w:rPr>
-          <w:ins w:id="855" w:author="John Moehrke" w:date="2019-11-14T14:19:00Z"/>
-          <w:rStyle w:val="XMLname"/>
-        </w:rPr>
-      </w:pPr>
-      <w:ins w:id="856" w:author="John Moehrke" w:date="2019-11-14T14:19:00Z">
-        <w:r>
-          <w:rPr>
-            <w:rStyle w:val="XMLname"/>
-          </w:rPr>
-          <w:lastRenderedPageBreak/>
-          <w:t>participant Source</w:t>
-        </w:r>
-      </w:ins>
-    </w:p>
-    <w:p>
-      <w:pPr>
-        <w:rPr>
-          <w:ins w:id="857" w:author="John Moehrke" w:date="2019-11-14T14:19:00Z"/>
-          <w:rStyle w:val="XMLname"/>
-        </w:rPr>
-      </w:pPr>
-      <w:ins w:id="858" w:author="John Moehrke" w:date="2019-11-14T14:19:00Z">
-        <w:r>
-          <w:rPr>
-            <w:rStyle w:val="XMLname"/>
-          </w:rPr>
-          <w:t>participant Patient</w:t>
-        </w:r>
-      </w:ins>
-    </w:p>
-    <w:p>
-      <w:pPr>
-        <w:rPr>
-          <w:ins w:id="859" w:author="John Moehrke" w:date="2019-11-14T14:19:00Z"/>
-          <w:rStyle w:val="XMLname"/>
-        </w:rPr>
-      </w:pPr>
-      <w:ins w:id="860" w:author="John Moehrke" w:date="2019-11-14T14:19:00Z">
-        <w:r>
-          <w:rPr>
-            <w:rStyle w:val="XMLname"/>
-          </w:rPr>
-          <w:t>participant MPI</w:t>
-        </w:r>
-      </w:ins>
-    </w:p>
-    <w:p>
-      <w:pPr>
-        <w:rPr>
-          <w:ins w:id="861" w:author="John Moehrke" w:date="2019-11-14T14:19:00Z"/>
-          <w:rStyle w:val="XMLname"/>
-        </w:rPr>
-      </w:pPr>
-      <w:ins w:id="862" w:author="John Moehrke" w:date="2019-11-14T14:19:00Z">
-        <w:r>
-          <w:rPr>
-            <w:rStyle w:val="XMLname"/>
-          </w:rPr>
-          <w:t>participant CA</w:t>
-        </w:r>
-      </w:ins>
-    </w:p>
-    <w:p>
-      <w:pPr>
-        <w:rPr>
-          <w:ins w:id="863" w:author="John Moehrke" w:date="2019-11-14T14:19:00Z"/>
-          <w:rStyle w:val="XMLname"/>
-        </w:rPr>
-      </w:pPr>
-      <w:ins w:id="864" w:author="John Moehrke" w:date="2019-11-14T14:19:00Z">
-        <w:r>
-          <w:rPr>
-            <w:rStyle w:val="XMLname"/>
-          </w:rPr>
-          <w:t>participant Directory</w:t>
-        </w:r>
-      </w:ins>
-    </w:p>
-    <w:p>
-      <w:pPr>
-        <w:rPr>
-          <w:ins w:id="865" w:author="John Moehrke" w:date="2019-11-14T14:19:00Z"/>
-          <w:rStyle w:val="XMLname"/>
-        </w:rPr>
-      </w:pPr>
-      <w:ins w:id="866" w:author="John Moehrke" w:date="2019-11-14T14:19:00Z">
-        <w:r>
-          <w:rPr>
-            <w:rStyle w:val="XMLname"/>
-          </w:rPr>
-          <w:t>participant Audit Repo</w:t>
-        </w:r>
-      </w:ins>
-    </w:p>
-    <w:p>
-      <w:pPr>
-        <w:rPr>
-          <w:ins w:id="867" w:author="John Moehrke" w:date="2019-11-14T14:19:00Z"/>
-          <w:rStyle w:val="XMLname"/>
-        </w:rPr>
-      </w:pPr>
-      <w:ins w:id="868" w:author="John Moehrke" w:date="2019-11-14T14:19:00Z">
-        <w:r>
-          <w:rPr>
-            <w:rStyle w:val="XMLname"/>
-          </w:rPr>
-          <w:t>participant Registry</w:t>
-        </w:r>
-      </w:ins>
-    </w:p>
-    <w:p>
-      <w:pPr>
-        <w:rPr>
-          <w:ins w:id="869" w:author="John Moehrke" w:date="2019-11-14T14:19:00Z"/>
-          <w:rStyle w:val="XMLname"/>
-        </w:rPr>
-      </w:pPr>
-      <w:ins w:id="870" w:author="John Moehrke" w:date="2019-11-14T14:19:00Z">
-        <w:r>
-          <w:rPr>
-            <w:rStyle w:val="XMLname"/>
-          </w:rPr>
-          <w:t>participant Recipient</w:t>
-        </w:r>
-      </w:ins>
-    </w:p>
-    <w:p>
-      <w:pPr>
-        <w:rPr>
-          <w:ins w:id="871" w:author="John Moehrke" w:date="2019-11-14T14:19:00Z"/>
-          <w:rStyle w:val="XMLname"/>
-        </w:rPr>
-      </w:pPr>
-    </w:p>
-    <w:p>
-      <w:pPr>
-        <w:rPr>
-          <w:ins w:id="872" w:author="John Moehrke" w:date="2019-11-14T14:19:00Z"/>
-          <w:rStyle w:val="XMLname"/>
-        </w:rPr>
-      </w:pPr>
-      <w:ins w:id="873" w:author="John Moehrke" w:date="2019-11-14T14:19:00Z">
-        <w:r>
-          <w:rPr>
-            <w:rStyle w:val="XMLname"/>
-          </w:rPr>
-          <w:t xml:space="preserve">note over CA </w:t>
-        </w:r>
-      </w:ins>
-    </w:p>
-    <w:p>
-      <w:pPr>
-        <w:rPr>
-          <w:ins w:id="874" w:author="John Moehrke" w:date="2019-11-14T14:19:00Z"/>
-          <w:rStyle w:val="XMLname"/>
-        </w:rPr>
-      </w:pPr>
-      <w:ins w:id="875" w:author="John Moehrke" w:date="2019-11-14T14:19:00Z">
-        <w:r>
-          <w:rPr>
-            <w:rStyle w:val="XMLname"/>
-          </w:rPr>
-          <w:t xml:space="preserve">All (ATNA) system </w:t>
-        </w:r>
-      </w:ins>
-    </w:p>
-    <w:p>
-      <w:pPr>
-        <w:rPr>
-          <w:ins w:id="876" w:author="John Moehrke" w:date="2019-11-14T14:19:00Z"/>
-          <w:rStyle w:val="XMLname"/>
-        </w:rPr>
-      </w:pPr>
-      <w:ins w:id="877" w:author="John Moehrke" w:date="2019-11-14T14:19:00Z">
-        <w:r>
-          <w:rPr>
-            <w:rStyle w:val="XMLname"/>
-          </w:rPr>
-          <w:t>and org identities</w:t>
-        </w:r>
-      </w:ins>
-    </w:p>
-    <w:p>
-      <w:pPr>
-        <w:rPr>
-          <w:ins w:id="878" w:author="John Moehrke" w:date="2019-11-14T14:19:00Z"/>
-          <w:rStyle w:val="XMLname"/>
-        </w:rPr>
-      </w:pPr>
-      <w:ins w:id="879" w:author="John Moehrke" w:date="2019-11-14T14:19:00Z">
-        <w:r>
-          <w:rPr>
-            <w:rStyle w:val="XMLname"/>
-          </w:rPr>
-          <w:t>chained here.</w:t>
-        </w:r>
-      </w:ins>
-    </w:p>
-    <w:p>
-      <w:pPr>
-        <w:rPr>
-          <w:ins w:id="880" w:author="John Moehrke" w:date="2019-11-14T14:19:00Z"/>
-          <w:rStyle w:val="XMLname"/>
-        </w:rPr>
-      </w:pPr>
-      <w:ins w:id="881" w:author="John Moehrke" w:date="2019-11-14T14:19:00Z">
-        <w:r>
-          <w:rPr>
-            <w:rStyle w:val="XMLname"/>
-          </w:rPr>
-          <w:t>???</w:t>
-        </w:r>
-      </w:ins>
-    </w:p>
-    <w:p>
-      <w:pPr>
-        <w:rPr>
-          <w:ins w:id="882" w:author="John Moehrke" w:date="2019-11-14T14:19:00Z"/>
-          <w:rStyle w:val="XMLname"/>
-        </w:rPr>
-      </w:pPr>
-      <w:ins w:id="883" w:author="John Moehrke" w:date="2019-11-14T14:19:00Z">
-        <w:r>
-          <w:rPr>
-            <w:rStyle w:val="XMLname"/>
-          </w:rPr>
-          <w:t>end note</w:t>
-        </w:r>
-      </w:ins>
-    </w:p>
-    <w:p>
-      <w:pPr>
-        <w:rPr>
-          <w:ins w:id="884" w:author="John Moehrke" w:date="2019-11-14T14:19:00Z"/>
-          <w:rStyle w:val="XMLname"/>
-        </w:rPr>
-      </w:pPr>
-    </w:p>
-    <w:p>
-      <w:pPr>
-        <w:rPr>
-          <w:ins w:id="885" w:author="John Moehrke" w:date="2019-11-14T14:19:00Z"/>
-          <w:rStyle w:val="XMLname"/>
-        </w:rPr>
-      </w:pPr>
-      <w:ins w:id="886" w:author="John Moehrke" w:date="2019-11-14T14:19:00Z">
-        <w:r>
-          <w:rPr>
-            <w:rStyle w:val="XMLname"/>
-          </w:rPr>
-          <w:t>note over Directory</w:t>
-        </w:r>
-      </w:ins>
-    </w:p>
-    <w:p>
-      <w:pPr>
-        <w:rPr>
-          <w:ins w:id="887" w:author="John Moehrke" w:date="2019-11-14T14:19:00Z"/>
-          <w:rStyle w:val="XMLname"/>
-        </w:rPr>
-      </w:pPr>
-      <w:ins w:id="888" w:author="John Moehrke" w:date="2019-11-14T14:19:00Z">
-        <w:r>
-          <w:rPr>
-            <w:rStyle w:val="XMLname"/>
-          </w:rPr>
-          <w:t xml:space="preserve">Only Registry and </w:t>
-        </w:r>
-      </w:ins>
-    </w:p>
-    <w:p>
-      <w:pPr>
-        <w:rPr>
-          <w:ins w:id="889" w:author="John Moehrke" w:date="2019-11-14T14:19:00Z"/>
-          <w:rStyle w:val="XMLname"/>
-        </w:rPr>
-      </w:pPr>
-      <w:ins w:id="890" w:author="John Moehrke" w:date="2019-11-14T14:19:00Z">
-        <w:r>
-          <w:rPr>
-            <w:rStyle w:val="XMLname"/>
-          </w:rPr>
-          <w:t xml:space="preserve">Audit Repo </w:t>
-        </w:r>
-      </w:ins>
-    </w:p>
-    <w:p>
-      <w:pPr>
-        <w:rPr>
-          <w:ins w:id="891" w:author="John Moehrke" w:date="2019-11-14T14:19:00Z"/>
-          <w:rStyle w:val="XMLname"/>
-        </w:rPr>
-      </w:pPr>
-      <w:ins w:id="892" w:author="John Moehrke" w:date="2019-11-14T14:19:00Z">
-        <w:r>
-          <w:rPr>
-            <w:rStyle w:val="XMLname"/>
-          </w:rPr>
-          <w:t xml:space="preserve">endpoints need </w:t>
-        </w:r>
-      </w:ins>
-    </w:p>
-    <w:p>
-      <w:pPr>
-        <w:rPr>
-          <w:ins w:id="893" w:author="John Moehrke" w:date="2019-11-14T14:19:00Z"/>
-          <w:rStyle w:val="XMLname"/>
-        </w:rPr>
-      </w:pPr>
-      <w:ins w:id="894" w:author="John Moehrke" w:date="2019-11-14T14:19:00Z">
-        <w:r>
-          <w:rPr>
-            <w:rStyle w:val="XMLname"/>
-          </w:rPr>
-          <w:t>published here</w:t>
-        </w:r>
-      </w:ins>
-    </w:p>
-    <w:p>
-      <w:pPr>
-        <w:rPr>
-          <w:ins w:id="895" w:author="John Moehrke" w:date="2019-11-14T14:19:00Z"/>
-          <w:rStyle w:val="XMLname"/>
-        </w:rPr>
-      </w:pPr>
-      <w:ins w:id="896" w:author="John Moehrke" w:date="2019-11-14T14:19:00Z">
-        <w:r>
-          <w:rPr>
-            <w:rStyle w:val="XMLname"/>
-          </w:rPr>
-          <w:t>???</w:t>
-        </w:r>
-      </w:ins>
-    </w:p>
-    <w:p>
-      <w:pPr>
-        <w:rPr>
-          <w:ins w:id="897" w:author="John Moehrke" w:date="2019-11-14T14:19:00Z"/>
-          <w:rStyle w:val="XMLname"/>
-        </w:rPr>
-      </w:pPr>
-      <w:ins w:id="898" w:author="John Moehrke" w:date="2019-11-14T14:19:00Z">
-        <w:r>
-          <w:rPr>
-            <w:rStyle w:val="XMLname"/>
-          </w:rPr>
-          <w:t>end note</w:t>
-        </w:r>
-      </w:ins>
-    </w:p>
-    <w:p>
-      <w:pPr>
-        <w:rPr>
-          <w:ins w:id="899" w:author="John Moehrke" w:date="2019-11-14T14:19:00Z"/>
-          <w:rStyle w:val="XMLname"/>
-        </w:rPr>
-      </w:pPr>
-    </w:p>
-    <w:p>
-      <w:pPr>
-        <w:rPr>
-          <w:ins w:id="900" w:author="John Moehrke" w:date="2019-11-14T14:19:00Z"/>
-          <w:rStyle w:val="XMLname"/>
-        </w:rPr>
-      </w:pPr>
-      <w:ins w:id="901" w:author="John Moehrke" w:date="2019-11-14T14:19:00Z">
-        <w:r>
-          <w:rPr>
-            <w:rStyle w:val="XMLname"/>
-          </w:rPr>
-          <w:t>note over Audit Repo</w:t>
-        </w:r>
-      </w:ins>
-    </w:p>
-    <w:p>
-      <w:pPr>
-        <w:rPr>
-          <w:ins w:id="902" w:author="John Moehrke" w:date="2019-11-14T14:19:00Z"/>
-          <w:rStyle w:val="XMLname"/>
-        </w:rPr>
-      </w:pPr>
-      <w:ins w:id="903" w:author="John Moehrke" w:date="2019-11-14T14:19:00Z">
-        <w:r>
-          <w:rPr>
-            <w:rStyle w:val="XMLname"/>
-          </w:rPr>
-          <w:t>All security</w:t>
-        </w:r>
-      </w:ins>
-    </w:p>
-    <w:p>
-      <w:pPr>
-        <w:rPr>
-          <w:ins w:id="904" w:author="John Moehrke" w:date="2019-11-14T14:19:00Z"/>
-          <w:rStyle w:val="XMLname"/>
-        </w:rPr>
-      </w:pPr>
-      <w:ins w:id="905" w:author="John Moehrke" w:date="2019-11-14T14:19:00Z">
-        <w:r>
-          <w:rPr>
-            <w:rStyle w:val="XMLname"/>
-          </w:rPr>
-          <w:t>and privacy</w:t>
-        </w:r>
-      </w:ins>
-    </w:p>
-    <w:p>
-      <w:pPr>
-        <w:rPr>
-          <w:ins w:id="906" w:author="John Moehrke" w:date="2019-11-14T14:19:00Z"/>
-          <w:rStyle w:val="XMLname"/>
-        </w:rPr>
-      </w:pPr>
-      <w:ins w:id="907" w:author="John Moehrke" w:date="2019-11-14T14:19:00Z">
-        <w:r>
-          <w:rPr>
-            <w:rStyle w:val="XMLname"/>
-          </w:rPr>
-          <w:t xml:space="preserve">events are </w:t>
-        </w:r>
-      </w:ins>
-    </w:p>
-    <w:p>
-      <w:pPr>
-        <w:rPr>
-          <w:ins w:id="908" w:author="John Moehrke" w:date="2019-11-14T14:19:00Z"/>
-          <w:rStyle w:val="XMLname"/>
-        </w:rPr>
-      </w:pPr>
-      <w:ins w:id="909" w:author="John Moehrke" w:date="2019-11-14T14:19:00Z">
-        <w:r>
-          <w:rPr>
-            <w:rStyle w:val="XMLname"/>
-          </w:rPr>
-          <w:t>logged here</w:t>
-        </w:r>
-      </w:ins>
-    </w:p>
-    <w:p>
-      <w:pPr>
-        <w:rPr>
-          <w:ins w:id="910" w:author="John Moehrke" w:date="2019-11-14T14:19:00Z"/>
-          <w:rStyle w:val="XMLname"/>
-        </w:rPr>
-      </w:pPr>
-      <w:ins w:id="911" w:author="John Moehrke" w:date="2019-11-14T14:19:00Z">
-        <w:r>
-          <w:rPr>
-            <w:rStyle w:val="XMLname"/>
-          </w:rPr>
-          <w:t>end note</w:t>
-        </w:r>
-      </w:ins>
-    </w:p>
-    <w:p>
-      <w:pPr>
-        <w:rPr>
-          <w:ins w:id="912" w:author="John Moehrke" w:date="2019-11-14T14:19:00Z"/>
-          <w:rStyle w:val="XMLname"/>
-        </w:rPr>
-      </w:pPr>
-    </w:p>
-    <w:p>
-      <w:pPr>
-        <w:rPr>
-          <w:ins w:id="913" w:author="John Moehrke" w:date="2019-11-14T14:19:00Z"/>
-          <w:rStyle w:val="XMLname"/>
-        </w:rPr>
-      </w:pPr>
-      <w:ins w:id="914" w:author="John Moehrke" w:date="2019-11-14T14:19:00Z">
-        <w:r>
-          <w:rPr>
-            <w:rStyle w:val="XMLname"/>
-          </w:rPr>
-          <w:t>opt Patient identity (PRIM feed)</w:t>
-        </w:r>
-      </w:ins>
-    </w:p>
-    <w:p>
-      <w:pPr>
-        <w:rPr>
-          <w:ins w:id="915" w:author="John Moehrke" w:date="2019-11-14T14:19:00Z"/>
-          <w:rStyle w:val="XMLname"/>
-        </w:rPr>
-      </w:pPr>
-      <w:ins w:id="916" w:author="John Moehrke" w:date="2019-11-14T14:19:00Z">
-        <w:r>
-          <w:rPr>
-            <w:rStyle w:val="XMLname"/>
-          </w:rPr>
-          <w:t>Patient-&gt;Source: visits source</w:t>
-        </w:r>
-      </w:ins>
-    </w:p>
-    <w:p>
-      <w:pPr>
-        <w:rPr>
-          <w:ins w:id="917" w:author="John Moehrke" w:date="2019-11-14T14:19:00Z"/>
-          <w:rStyle w:val="XMLname"/>
-        </w:rPr>
-      </w:pPr>
-      <w:ins w:id="918" w:author="John Moehrke" w:date="2019-11-14T14:19:00Z">
-        <w:r>
-          <w:rPr>
-            <w:rStyle w:val="XMLname"/>
-          </w:rPr>
-          <w:t>Source-&gt;MPI: update Patient Identity</w:t>
-        </w:r>
-      </w:ins>
-    </w:p>
-    <w:p>
-      <w:pPr>
-        <w:rPr>
-          <w:ins w:id="919" w:author="John Moehrke" w:date="2019-11-14T14:19:00Z"/>
-          <w:rStyle w:val="XMLname"/>
-        </w:rPr>
-      </w:pPr>
-      <w:ins w:id="920" w:author="John Moehrke" w:date="2019-11-14T14:19:00Z">
-        <w:r>
-          <w:rPr>
-            <w:rStyle w:val="XMLname"/>
-          </w:rPr>
-          <w:t>MPI-&gt;MPI: cross-reference to Golden PID</w:t>
-        </w:r>
-      </w:ins>
-    </w:p>
-    <w:p>
-      <w:pPr>
-        <w:rPr>
-          <w:ins w:id="921" w:author="John Moehrke" w:date="2019-11-14T14:19:00Z"/>
-          <w:rStyle w:val="XMLname"/>
-        </w:rPr>
-      </w:pPr>
-      <w:ins w:id="922" w:author="John Moehrke" w:date="2019-11-14T14:19:00Z">
-        <w:r>
-          <w:rPr>
-            <w:rStyle w:val="XMLname"/>
-          </w:rPr>
-          <w:lastRenderedPageBreak/>
-          <w:t>MPI-&gt;Registry: update Golden PID</w:t>
-        </w:r>
-      </w:ins>
-    </w:p>
-    <w:p>
-      <w:pPr>
-        <w:rPr>
-          <w:ins w:id="923" w:author="John Moehrke" w:date="2019-11-14T14:19:00Z"/>
-          <w:rStyle w:val="XMLname"/>
-        </w:rPr>
-      </w:pPr>
-      <w:ins w:id="924" w:author="John Moehrke" w:date="2019-11-14T14:19:00Z">
-        <w:r>
-          <w:rPr>
-            <w:rStyle w:val="XMLname"/>
-          </w:rPr>
-          <w:t>end</w:t>
-        </w:r>
-      </w:ins>
-    </w:p>
-    <w:p>
-      <w:pPr>
-        <w:rPr>
-          <w:ins w:id="925" w:author="John Moehrke" w:date="2019-11-14T14:19:00Z"/>
-          <w:rStyle w:val="XMLname"/>
-        </w:rPr>
-      </w:pPr>
-    </w:p>
-    <w:p>
-      <w:pPr>
-        <w:rPr>
-          <w:ins w:id="926" w:author="John Moehrke" w:date="2019-11-14T14:19:00Z"/>
-          <w:rStyle w:val="XMLname"/>
-        </w:rPr>
-      </w:pPr>
-      <w:ins w:id="927" w:author="John Moehrke" w:date="2019-11-14T14:19:00Z">
-        <w:r>
-          <w:rPr>
-            <w:rStyle w:val="XMLname"/>
-          </w:rPr>
-          <w:t>opt publish new document (MHD)</w:t>
-        </w:r>
-      </w:ins>
-    </w:p>
-    <w:p>
-      <w:pPr>
-        <w:rPr>
-          <w:ins w:id="928" w:author="John Moehrke" w:date="2019-11-14T14:19:00Z"/>
-          <w:rStyle w:val="XMLname"/>
-        </w:rPr>
-      </w:pPr>
-      <w:ins w:id="929" w:author="John Moehrke" w:date="2019-11-14T14:19:00Z">
-        <w:r>
-          <w:rPr>
-            <w:rStyle w:val="XMLname"/>
-          </w:rPr>
-          <w:t>Source-&gt;MPI: discover Golden PID (PIXm)</w:t>
-        </w:r>
-      </w:ins>
-    </w:p>
-    <w:p>
-      <w:pPr>
-        <w:rPr>
-          <w:ins w:id="930" w:author="John Moehrke" w:date="2019-11-14T14:19:00Z"/>
-          <w:rStyle w:val="XMLname"/>
-        </w:rPr>
-      </w:pPr>
-      <w:ins w:id="931" w:author="John Moehrke" w:date="2019-11-14T14:19:00Z">
-        <w:r>
-          <w:rPr>
-            <w:rStyle w:val="XMLname"/>
-          </w:rPr>
-          <w:t>note right of Source</w:t>
-        </w:r>
-      </w:ins>
-    </w:p>
-    <w:p>
-      <w:pPr>
-        <w:rPr>
-          <w:ins w:id="932" w:author="John Moehrke" w:date="2019-11-14T14:19:00Z"/>
-          <w:rStyle w:val="XMLname"/>
-        </w:rPr>
-      </w:pPr>
-      <w:ins w:id="933" w:author="John Moehrke" w:date="2019-11-14T14:19:00Z">
-        <w:r>
-          <w:rPr>
-            <w:rStyle w:val="XMLname"/>
-          </w:rPr>
-          <w:t>keep document at Source</w:t>
-        </w:r>
-      </w:ins>
-    </w:p>
-    <w:p>
-      <w:pPr>
-        <w:rPr>
-          <w:ins w:id="934" w:author="John Moehrke" w:date="2019-11-14T14:19:00Z"/>
-          <w:rStyle w:val="XMLname"/>
-        </w:rPr>
-      </w:pPr>
-      <w:ins w:id="935" w:author="John Moehrke" w:date="2019-11-14T14:19:00Z">
-        <w:r>
-          <w:rPr>
-            <w:rStyle w:val="XMLname"/>
-          </w:rPr>
-          <w:t xml:space="preserve">i.e. MHD Provide and Register with no Binary, </w:t>
-        </w:r>
-      </w:ins>
-    </w:p>
-    <w:p>
-      <w:pPr>
-        <w:rPr>
-          <w:ins w:id="936" w:author="John Moehrke" w:date="2019-11-14T14:19:00Z"/>
-          <w:rStyle w:val="XMLname"/>
-        </w:rPr>
-      </w:pPr>
-      <w:proofErr w:type="gramStart"/>
-      <w:ins w:id="937" w:author="John Moehrke" w:date="2019-11-14T14:19:00Z">
-        <w:r>
-          <w:rPr>
-            <w:rStyle w:val="XMLname"/>
-          </w:rPr>
-          <w:t>but .</w:t>
-        </w:r>
-        <w:proofErr w:type="gramEnd"/>
-        <w:r>
-          <w:rPr>
-            <w:rStyle w:val="XMLname"/>
-          </w:rPr>
-          <w:t>attachment.url to Source service</w:t>
-        </w:r>
-      </w:ins>
-    </w:p>
-    <w:p>
-      <w:pPr>
-        <w:rPr>
-          <w:ins w:id="938" w:author="John Moehrke" w:date="2019-11-14T14:19:00Z"/>
-          <w:rStyle w:val="XMLname"/>
-        </w:rPr>
-      </w:pPr>
-      <w:ins w:id="939" w:author="John Moehrke" w:date="2019-11-14T14:19:00Z">
-        <w:r>
-          <w:rPr>
-            <w:rStyle w:val="XMLname"/>
-          </w:rPr>
-          <w:t xml:space="preserve">end note </w:t>
-        </w:r>
-      </w:ins>
-    </w:p>
-    <w:p>
-      <w:pPr>
-        <w:rPr>
-          <w:ins w:id="940" w:author="John Moehrke" w:date="2019-11-14T14:19:00Z"/>
-          <w:rStyle w:val="XMLname"/>
-        </w:rPr>
-      </w:pPr>
-      <w:ins w:id="941" w:author="John Moehrke" w:date="2019-11-14T14:19:00Z">
-        <w:r>
-          <w:rPr>
-            <w:rStyle w:val="XMLname"/>
-          </w:rPr>
-          <w:t>Source-&gt;Registry: publish New Document Reference (MHD provide)</w:t>
-        </w:r>
-      </w:ins>
-    </w:p>
-    <w:p>
-      <w:pPr>
-        <w:rPr>
-          <w:ins w:id="942" w:author="John Moehrke" w:date="2019-11-14T14:19:00Z"/>
-          <w:rStyle w:val="XMLname"/>
-        </w:rPr>
-      </w:pPr>
-      <w:ins w:id="943" w:author="John Moehrke" w:date="2019-11-14T14:19:00Z">
-        <w:r>
-          <w:rPr>
-            <w:rStyle w:val="XMLname"/>
-          </w:rPr>
-          <w:t>end</w:t>
-        </w:r>
-      </w:ins>
-    </w:p>
-    <w:p>
-      <w:pPr>
-        <w:rPr>
-          <w:ins w:id="944" w:author="John Moehrke" w:date="2019-11-14T14:19:00Z"/>
-          <w:rStyle w:val="XMLname"/>
-        </w:rPr>
-      </w:pPr>
-    </w:p>
-    <w:p>
-      <w:pPr>
-        <w:rPr>
-          <w:ins w:id="945" w:author="John Moehrke" w:date="2019-11-14T14:19:00Z"/>
-          <w:rStyle w:val="XMLname"/>
-        </w:rPr>
-      </w:pPr>
-      <w:ins w:id="946" w:author="John Moehrke" w:date="2019-11-14T14:19:00Z">
-        <w:r>
-          <w:rPr>
-            <w:rStyle w:val="XMLname"/>
-          </w:rPr>
-          <w:t>opt discover patient (PIXm) and data (MHD)</w:t>
-        </w:r>
-      </w:ins>
-    </w:p>
-    <w:p>
-      <w:pPr>
-        <w:rPr>
-          <w:ins w:id="947" w:author="John Moehrke" w:date="2019-11-14T14:19:00Z"/>
-          <w:rStyle w:val="XMLname"/>
-        </w:rPr>
-      </w:pPr>
-      <w:ins w:id="948" w:author="John Moehrke" w:date="2019-11-14T14:19:00Z">
-        <w:r>
-          <w:rPr>
-            <w:rStyle w:val="XMLname"/>
-          </w:rPr>
-          <w:t>Patient-&gt;Recipient: visits recipient</w:t>
-        </w:r>
-      </w:ins>
-    </w:p>
-    <w:p>
-      <w:pPr>
-        <w:rPr>
-          <w:ins w:id="949" w:author="John Moehrke" w:date="2019-11-14T14:19:00Z"/>
-          <w:rStyle w:val="XMLname"/>
-        </w:rPr>
-      </w:pPr>
-      <w:ins w:id="950" w:author="John Moehrke" w:date="2019-11-14T14:19:00Z">
-        <w:r>
-          <w:rPr>
-            <w:rStyle w:val="XMLname"/>
-          </w:rPr>
-          <w:t>Recipient-&gt;MPI: update Patient Identity (PRIM feed)</w:t>
-        </w:r>
-      </w:ins>
-    </w:p>
-    <w:p>
-      <w:pPr>
-        <w:rPr>
-          <w:ins w:id="951" w:author="John Moehrke" w:date="2019-11-14T14:19:00Z"/>
-          <w:rStyle w:val="XMLname"/>
-        </w:rPr>
-      </w:pPr>
-      <w:ins w:id="952" w:author="John Moehrke" w:date="2019-11-14T14:19:00Z">
-        <w:r>
-          <w:rPr>
-            <w:rStyle w:val="XMLname"/>
-          </w:rPr>
-          <w:t>MPI-&gt;MPI: cross-reference to Golden PID</w:t>
-        </w:r>
-      </w:ins>
-    </w:p>
-    <w:p>
-      <w:pPr>
-        <w:rPr>
-          <w:ins w:id="953" w:author="John Moehrke" w:date="2019-11-14T14:19:00Z"/>
-          <w:rStyle w:val="XMLname"/>
-        </w:rPr>
-      </w:pPr>
-      <w:ins w:id="954" w:author="John Moehrke" w:date="2019-11-14T14:19:00Z">
-        <w:r>
-          <w:rPr>
-            <w:rStyle w:val="XMLname"/>
-          </w:rPr>
-          <w:t>Recipient-&gt;MPI: discover Golden PID (PIXm query)</w:t>
-        </w:r>
-      </w:ins>
-    </w:p>
-    <w:p>
-      <w:pPr>
-        <w:rPr>
-          <w:ins w:id="955" w:author="John Moehrke" w:date="2019-11-14T14:19:00Z"/>
-          <w:rStyle w:val="XMLname"/>
-        </w:rPr>
-      </w:pPr>
-      <w:ins w:id="956" w:author="John Moehrke" w:date="2019-11-14T14:19:00Z">
-        <w:r>
-          <w:rPr>
-            <w:rStyle w:val="XMLname"/>
-          </w:rPr>
-          <w:t>Recipient-&gt;+Registry: discovery Entry(s) (MHD query)</w:t>
-        </w:r>
-      </w:ins>
-    </w:p>
-    <w:p>
-      <w:pPr>
-        <w:rPr>
-          <w:ins w:id="957" w:author="John Moehrke" w:date="2019-11-14T14:19:00Z"/>
-          <w:rStyle w:val="XMLname"/>
-        </w:rPr>
-      </w:pPr>
-      <w:ins w:id="958" w:author="John Moehrke" w:date="2019-11-14T14:19:00Z">
-        <w:r>
-          <w:rPr>
-            <w:rStyle w:val="XMLname"/>
-          </w:rPr>
-          <w:t>Registry-&gt;-Recipient: here are Entry(s)</w:t>
-        </w:r>
-      </w:ins>
-    </w:p>
-    <w:p>
-      <w:pPr>
-        <w:rPr>
-          <w:ins w:id="959" w:author="John Moehrke" w:date="2019-11-14T14:19:00Z"/>
-          <w:rStyle w:val="XMLname"/>
-        </w:rPr>
-      </w:pPr>
-      <w:ins w:id="960" w:author="John Moehrke" w:date="2019-11-14T14:19:00Z">
-        <w:r>
-          <w:rPr>
-            <w:rStyle w:val="XMLname"/>
-          </w:rPr>
-          <w:t>Recipient-&gt;+Source: Ask for data (MHD retrieve)</w:t>
-        </w:r>
-      </w:ins>
-    </w:p>
-    <w:p>
-      <w:pPr>
-        <w:rPr>
-          <w:ins w:id="961" w:author="John Moehrke" w:date="2019-11-14T14:19:00Z"/>
-          <w:rStyle w:val="XMLname"/>
-        </w:rPr>
-      </w:pPr>
-      <w:ins w:id="962" w:author="John Moehrke" w:date="2019-11-14T14:19:00Z">
-        <w:r>
-          <w:rPr>
-            <w:rStyle w:val="XMLname"/>
-          </w:rPr>
-          <w:t>Source-&gt;+Patient: is this Recipient authorized for this data?</w:t>
-        </w:r>
-      </w:ins>
-    </w:p>
-    <w:p>
-      <w:pPr>
-        <w:rPr>
-          <w:ins w:id="963" w:author="John Moehrke" w:date="2019-11-14T14:19:00Z"/>
-          <w:rStyle w:val="XMLname"/>
-        </w:rPr>
-      </w:pPr>
-      <w:ins w:id="964" w:author="John Moehrke" w:date="2019-11-14T14:19:00Z">
-        <w:r>
-          <w:rPr>
-            <w:rStyle w:val="XMLname"/>
-          </w:rPr>
-          <w:t>note right of Patient</w:t>
-        </w:r>
-      </w:ins>
-    </w:p>
-    <w:p>
-      <w:pPr>
-        <w:rPr>
-          <w:ins w:id="965" w:author="John Moehrke" w:date="2019-11-14T14:19:00Z"/>
-          <w:rStyle w:val="XMLname"/>
-        </w:rPr>
-      </w:pPr>
-      <w:ins w:id="966" w:author="John Moehrke" w:date="2019-11-14T14:19:00Z">
-        <w:r>
-          <w:rPr>
-            <w:rStyle w:val="XMLname"/>
-          </w:rPr>
-          <w:t xml:space="preserve">likely </w:t>
-        </w:r>
-        <w:proofErr w:type="spellStart"/>
-        <w:r>
-          <w:rPr>
-            <w:rStyle w:val="XMLname"/>
-          </w:rPr>
-          <w:t>intenal</w:t>
-        </w:r>
-        <w:proofErr w:type="spellEnd"/>
-        <w:r>
-          <w:rPr>
-            <w:rStyle w:val="XMLname"/>
-          </w:rPr>
-          <w:t xml:space="preserve"> to Source</w:t>
-        </w:r>
-      </w:ins>
-    </w:p>
-    <w:p>
-      <w:pPr>
-        <w:rPr>
-          <w:ins w:id="967" w:author="John Moehrke" w:date="2019-11-14T14:19:00Z"/>
-          <w:rStyle w:val="XMLname"/>
-        </w:rPr>
-      </w:pPr>
-      <w:ins w:id="968" w:author="John Moehrke" w:date="2019-11-14T14:19:00Z">
-        <w:r>
-          <w:rPr>
-            <w:rStyle w:val="XMLname"/>
-          </w:rPr>
-          <w:t xml:space="preserve">could be FHIR Consent </w:t>
-        </w:r>
-      </w:ins>
-    </w:p>
-    <w:p>
-      <w:pPr>
-        <w:rPr>
-          <w:ins w:id="969" w:author="John Moehrke" w:date="2019-11-14T14:19:00Z"/>
-          <w:rStyle w:val="XMLname"/>
-        </w:rPr>
-      </w:pPr>
-      <w:ins w:id="970" w:author="John Moehrke" w:date="2019-11-14T14:19:00Z">
-        <w:r>
-          <w:rPr>
-            <w:rStyle w:val="XMLname"/>
-          </w:rPr>
-          <w:t>or HEART</w:t>
-        </w:r>
-      </w:ins>
-    </w:p>
-    <w:p>
-      <w:pPr>
-        <w:rPr>
-          <w:ins w:id="971" w:author="John Moehrke" w:date="2019-11-14T14:19:00Z"/>
-          <w:rStyle w:val="XMLname"/>
-        </w:rPr>
-      </w:pPr>
-      <w:ins w:id="972" w:author="John Moehrke" w:date="2019-11-14T14:19:00Z">
-        <w:r>
-          <w:rPr>
-            <w:rStyle w:val="XMLname"/>
-          </w:rPr>
-          <w:t>end note</w:t>
-        </w:r>
-      </w:ins>
-    </w:p>
-    <w:p>
-      <w:pPr>
-        <w:rPr>
-          <w:ins w:id="973" w:author="John Moehrke" w:date="2019-11-14T14:19:00Z"/>
-          <w:rStyle w:val="XMLname"/>
-        </w:rPr>
-      </w:pPr>
-      <w:ins w:id="974" w:author="John Moehrke" w:date="2019-11-14T14:19:00Z">
-        <w:r>
-          <w:rPr>
-            <w:rStyle w:val="XMLname"/>
-          </w:rPr>
-          <w:t>Patient-&gt;-Source: yes</w:t>
-        </w:r>
-      </w:ins>
-    </w:p>
-    <w:p>
-      <w:pPr>
-        <w:rPr>
-          <w:ins w:id="975" w:author="John Moehrke" w:date="2019-11-14T14:19:00Z"/>
-          <w:rStyle w:val="XMLname"/>
-        </w:rPr>
-      </w:pPr>
-      <w:ins w:id="976" w:author="John Moehrke" w:date="2019-11-14T14:19:00Z">
-        <w:r>
-          <w:rPr>
-            <w:rStyle w:val="XMLname"/>
-          </w:rPr>
-          <w:t>Source-&gt;-Recipient: Here are data</w:t>
-        </w:r>
-      </w:ins>
-    </w:p>
-    <w:p>
-      <w:pPr>
-        <w:rPr>
-          <w:ins w:id="977" w:author="John Moehrke" w:date="2019-11-14T14:19:00Z"/>
-          <w:rStyle w:val="XMLname"/>
-        </w:rPr>
-      </w:pPr>
-      <w:ins w:id="978" w:author="John Moehrke" w:date="2019-11-14T14:19:00Z">
-        <w:r>
-          <w:rPr>
-            <w:rStyle w:val="XMLname"/>
-          </w:rPr>
-          <w:t>end</w:t>
-        </w:r>
-      </w:ins>
-    </w:p>
-    <w:p>
-      <w:pPr>
-        <w:rPr>
-          <w:ins w:id="979" w:author="John Moehrke" w:date="2019-11-14T14:19:00Z"/>
-          <w:rStyle w:val="XMLname"/>
-        </w:rPr>
-      </w:pPr>
-    </w:p>
-    <w:p>
-      <w:pPr>
-        <w:rPr>
-          <w:ins w:id="980" w:author="John Moehrke" w:date="2019-11-14T14:19:00Z"/>
-          <w:rStyle w:val="XMLname"/>
-        </w:rPr>
-      </w:pPr>
-      <w:ins w:id="981" w:author="John Moehrke" w:date="2019-11-14T14:19:00Z">
-        <w:r>
-          <w:rPr>
-            <w:rStyle w:val="XMLname"/>
-          </w:rPr>
-          <w:t>note over Recipient</w:t>
-        </w:r>
-      </w:ins>
-    </w:p>
-    <w:p>
-      <w:pPr>
-        <w:rPr>
-          <w:ins w:id="982" w:author="John Moehrke" w:date="2019-11-14T14:19:00Z"/>
-          <w:rStyle w:val="XMLname"/>
-        </w:rPr>
-      </w:pPr>
-      <w:ins w:id="983" w:author="John Moehrke" w:date="2019-11-14T14:19:00Z">
-        <w:r>
-          <w:rPr>
-            <w:rStyle w:val="XMLname"/>
-          </w:rPr>
-          <w:t>Recipient might make</w:t>
-        </w:r>
-      </w:ins>
-    </w:p>
-    <w:p>
-      <w:pPr>
-        <w:rPr>
-          <w:ins w:id="984" w:author="John Moehrke" w:date="2019-11-14T14:19:00Z"/>
-          <w:rStyle w:val="XMLname"/>
-        </w:rPr>
-      </w:pPr>
-      <w:ins w:id="985" w:author="John Moehrke" w:date="2019-11-14T14:19:00Z">
-        <w:r>
-          <w:rPr>
-            <w:rStyle w:val="XMLname"/>
-          </w:rPr>
-          <w:t>the document more</w:t>
-        </w:r>
-      </w:ins>
-    </w:p>
-    <w:p>
-      <w:pPr>
-        <w:rPr>
-          <w:ins w:id="986" w:author="John Moehrke" w:date="2019-11-14T14:19:00Z"/>
-          <w:rStyle w:val="XMLname"/>
-        </w:rPr>
-      </w:pPr>
-      <w:ins w:id="987" w:author="John Moehrke" w:date="2019-11-14T14:19:00Z">
-        <w:r>
-          <w:rPr>
-            <w:rStyle w:val="XMLname"/>
-          </w:rPr>
-          <w:t xml:space="preserve">accessible like </w:t>
-        </w:r>
-      </w:ins>
-    </w:p>
-    <w:p>
-      <w:pPr>
-        <w:rPr>
-          <w:ins w:id="988" w:author="John Moehrke" w:date="2019-11-14T14:19:00Z"/>
-          <w:rStyle w:val="XMLname"/>
-        </w:rPr>
-      </w:pPr>
-      <w:ins w:id="989" w:author="John Moehrke" w:date="2019-11-14T14:19:00Z">
-        <w:r>
-          <w:rPr>
-            <w:rStyle w:val="XMLname"/>
-          </w:rPr>
-          <w:lastRenderedPageBreak/>
-          <w:t>through mXDE/QEDm</w:t>
-        </w:r>
-      </w:ins>
-    </w:p>
-    <w:p>
-      <w:pPr>
-        <w:rPr>
-          <w:rStyle w:val="XMLname"/>
-          <w:rPrChange w:id="990" w:author="John Moehrke" w:date="2019-11-14T14:19:00Z">
+          <w:rPrChange w:id="1002" w:author="John Moehrke" w:date="2019-11-14T14:19:00Z">
             <w:rPr>
               <w:i/>
             </w:rPr>
           </w:rPrChange>
         </w:rPr>
-      </w:pPr>
-      <w:ins w:id="991" w:author="John Moehrke" w:date="2019-11-14T14:19:00Z">
-        <w:r>
-          <w:rPr>
-            <w:rStyle w:val="XMLname"/>
-          </w:rPr>
-          <w:t>end note</w:t>
-        </w:r>
-      </w:ins>
+        <w:pPrChange w:id="1003" w:author="John Moehrke" w:date="2019-11-14T16:10:00Z">
+          <w:pPr/>
+        </w:pPrChange>
+      </w:pPr>
     </w:p>
     <w:sectPr>
       <w:headerReference w:type="default" r:id="rId54"/>
@@ -25817,7 +25849,7 @@
       </w:r>
     </w:p>
   </w:comment>
-  <w:comment w:id="765" w:author="Lynn Felhofer" w:date="2019-11-13T07:47:00Z" w:initials="LF">
+  <w:comment w:id="764" w:author="Lynn Felhofer" w:date="2019-11-13T07:47:00Z" w:initials="LF">
     <w:p>
       <w:pPr>
         <w:pStyle w:val="CommentText"/>
@@ -25979,7 +26011,7 @@
         <w:sz w:val="20"/>
       </w:rPr>
     </w:pPr>
-    <w:bookmarkStart w:id="992" w:name="_Toc473170355"/>
+    <w:bookmarkStart w:id="1004" w:name="_Toc473170355"/>
     <w:r>
       <w:rPr>
         <w:sz w:val="20"/>
@@ -26035,7 +26067,7 @@
       <w:tab/>
       <w:t xml:space="preserve">                       Copyright © 20xx: IHE International, Inc.</w:t>
     </w:r>
-    <w:bookmarkEnd w:id="992"/>
+    <w:bookmarkEnd w:id="1004"/>
   </w:p>
   <w:p>
     <w:pPr>
@@ -31433,7 +31465,7 @@
 </file>
 
 <file path=customXml/itemProps1.xml><?xml version="1.0" encoding="utf-8"?>
-<ds:datastoreItem xmlns:ds="http://schemas.openxmlformats.org/officeDocument/2006/customXml" ds:itemID="{9D6173AB-BD53-40AE-A3AE-EBB7DDB773B6}">
+<ds:datastoreItem xmlns:ds="http://schemas.openxmlformats.org/officeDocument/2006/customXml" ds:itemID="{F178869D-D32F-4A3E-BC6B-9E5F8C28B9C5}">
   <ds:schemaRefs>
     <ds:schemaRef ds:uri="http://schemas.openxmlformats.org/officeDocument/2006/bibliography"/>
   </ds:schemaRefs>

</xml_diff>